<commit_message>
added the extra question (basicaly finished)
</commit_message>
<xml_diff>
--- a/docs/part 2/Part2.docx
+++ b/docs/part 2/Part2.docx
@@ -2,6 +2,15 @@
 <file path=word/document.xml><?xml version="1.0" encoding="utf-8"?>
 <w:document xmlns:wpc="http://schemas.microsoft.com/office/word/2010/wordprocessingCanvas" xmlns:cx="http://schemas.microsoft.com/office/drawing/2014/chartex" xmlns:cx1="http://schemas.microsoft.com/office/drawing/2015/9/8/chartex" xmlns:cx2="http://schemas.microsoft.com/office/drawing/2015/10/21/chartex" xmlns:cx3="http://schemas.microsoft.com/office/drawing/2016/5/9/chartex" xmlns:cx4="http://schemas.microsoft.com/office/drawing/2016/5/10/chartex" xmlns:cx5="http://schemas.microsoft.com/office/drawing/2016/5/11/chartex" xmlns:cx6="http://schemas.microsoft.com/office/drawing/2016/5/12/chartex" xmlns:cx7="http://schemas.microsoft.com/office/drawing/2016/5/13/chartex" xmlns:cx8="http://schemas.microsoft.com/office/drawing/2016/5/14/chartex" xmlns:mc="http://schemas.openxmlformats.org/markup-compatibility/2006" xmlns:aink="http://schemas.microsoft.com/office/drawing/2016/ink" xmlns:am3d="http://schemas.microsoft.com/office/drawing/2017/model3d" xmlns:o="urn:schemas-microsoft-com:office:office" xmlns:oel="http://schemas.microsoft.com/office/2019/extlst" xmlns:r="http://schemas.openxmlformats.org/officeDocument/2006/relationships" xmlns:m="http://schemas.openxmlformats.org/officeDocument/2006/math" xmlns:v="urn:schemas-microsoft-com:vml" xmlns:wp14="http://schemas.microsoft.com/office/word/2010/wordprocessingDrawing" xmlns:wp="http://schemas.openxmlformats.org/drawingml/2006/wordprocessingDrawing" xmlns:w10="urn:schemas-microsoft-com:office:word" xmlns:w="http://schemas.openxmlformats.org/wordprocessingml/2006/main" xmlns:w14="http://schemas.microsoft.com/office/word/2010/wordml" xmlns:w15="http://schemas.microsoft.com/office/word/2012/wordml" xmlns:w16cex="http://schemas.microsoft.com/office/word/2018/wordml/cex" xmlns:w16cid="http://schemas.microsoft.com/office/word/2016/wordml/cid" xmlns:w16="http://schemas.microsoft.com/office/word/2018/wordml" xmlns:w16du="http://schemas.microsoft.com/office/word/2023/wordml/word16du" xmlns:w16sdtdh="http://schemas.microsoft.com/office/word/2020/wordml/sdtdatahash" xmlns:w16sdtfl="http://schemas.microsoft.com/office/word/2024/wordml/sdtformatlock" xmlns:w16se="http://schemas.microsoft.com/office/word/2015/wordml/symex" xmlns:wpg="http://schemas.microsoft.com/office/word/2010/wordprocessingGroup" xmlns:wpi="http://schemas.microsoft.com/office/word/2010/wordprocessingInk" xmlns:wne="http://schemas.microsoft.com/office/word/2006/wordml" xmlns:wps="http://schemas.microsoft.com/office/word/2010/wordprocessingShape" mc:Ignorable="w14 w15 w16se w16cid w16 w16cex w16sdtdh w16sdtfl w16du wp14">
   <w:body>
+    <w:p>
+      <w:pPr>
+        <w:pStyle w:val="Heading1"/>
+        <w:bidi w:val="0"/>
+      </w:pPr>
+      <w:r>
+        <w:t>Path Planning</w:t>
+      </w:r>
+    </w:p>
     <w:p>
       <w:r>
         <w:t>For the second part of the project, we switched to Python for the path planning because it offers more useful libraries. We used the A* algorithm and allowed 18 different types of moves: the four cardinal directions (up, down, left, right), the four diagonals, pure rotation moves, and combinations of rotation plus movement. We skipped diagonal-plus-rotation to keep things simpler.</w:t>
@@ -434,7 +443,7 @@
                     </pic:cNvPicPr>
                   </pic:nvPicPr>
                   <pic:blipFill>
-                    <a:blip r:embed="rId4">
+                    <a:blip r:embed="rId5">
                       <a:extLst>
                         <a:ext uri="{28A0092B-C50C-407E-A947-70E740481C1C}">
                           <a14:useLocalDpi xmlns:a14="http://schemas.microsoft.com/office/drawing/2010/main" val="0"/>
@@ -488,7 +497,14 @@
         <w:rPr>
           <w:rFonts w:eastAsiaTheme="minorEastAsia"/>
         </w:rPr>
-        <w:t xml:space="preserve">if even a tiny part of a cell touched an obstacle in the C-space, the whole cell got marked as blocked. That made paths unnecessarily tight or impossible. We fixed it by doubling the resolution to </w:t>
+        <w:t xml:space="preserve">if even a tiny part of a cell touched an obstacle in the C-space, the whole cell got marked as blocked. That made </w:t>
+      </w:r>
+      <w:r>
+        <w:rPr>
+          <w:rFonts w:eastAsiaTheme="minorEastAsia"/>
+        </w:rPr>
+        <w:lastRenderedPageBreak/>
+        <w:t xml:space="preserve">paths unnecessarily tight or impossible. We fixed it by doubling the resolution to </w:t>
       </w:r>
       <m:oMath>
         <m:r>
@@ -600,7 +616,6 @@
             <w:rPr>
               <w:rFonts w:ascii="Cambria Math" w:eastAsiaTheme="minorEastAsia" w:hAnsi="Cambria Math"/>
             </w:rPr>
-            <w:lastRenderedPageBreak/>
             <m:t>r=</m:t>
           </m:r>
           <m:rad>
@@ -720,21 +735,19 @@
         <w:rPr>
           <w:rFonts w:eastAsiaTheme="minorEastAsia"/>
         </w:rPr>
-        <w:t xml:space="preserve">The maximum displacement of that vertex for a single </w:t>
-      </w:r>
-      <w:proofErr w:type="spellStart"/>
-      <w:r>
-        <w:rPr>
-          <w:rFonts w:eastAsiaTheme="minorEastAsia"/>
-        </w:rPr>
-        <w:t>changer</w:t>
-      </w:r>
-      <w:proofErr w:type="spellEnd"/>
-      <w:r>
-        <w:rPr>
-          <w:rFonts w:eastAsiaTheme="minorEastAsia"/>
-        </w:rPr>
-        <w:t xml:space="preserve"> in </w:t>
+        <w:t>The maximum displacement of that vertex for a single change</w:t>
+      </w:r>
+      <w:r>
+        <w:rPr>
+          <w:rFonts w:eastAsiaTheme="minorEastAsia"/>
+        </w:rPr>
+        <w:t xml:space="preserve"> </w:t>
+      </w:r>
+      <w:r>
+        <w:rPr>
+          <w:rFonts w:eastAsiaTheme="minorEastAsia"/>
+        </w:rPr>
+        <w:t xml:space="preserve">in </w:t>
       </w:r>
       <m:oMath>
         <m:r>
@@ -994,14 +1007,12 @@
         </w:rPr>
         <w:t xml:space="preserve"> slices </w:t>
       </w:r>
-      <w:proofErr w:type="gramStart"/>
-      <w:r>
-        <w:rPr>
-          <w:rFonts w:eastAsiaTheme="minorEastAsia"/>
-        </w:rPr>
-        <w:t>was</w:t>
-      </w:r>
-      <w:proofErr w:type="gramEnd"/>
+      <w:r>
+        <w:rPr>
+          <w:rFonts w:eastAsiaTheme="minorEastAsia"/>
+        </w:rPr>
+        <w:t>were</w:t>
+      </w:r>
       <w:r>
         <w:rPr>
           <w:rFonts w:eastAsiaTheme="minorEastAsia"/>
@@ -1052,7 +1063,7 @@
                     </pic:cNvPicPr>
                   </pic:nvPicPr>
                   <pic:blipFill>
-                    <a:blip r:embed="rId5" cstate="print">
+                    <a:blip r:embed="rId6" cstate="print">
                       <a:extLst>
                         <a:ext uri="{28A0092B-C50C-407E-A947-70E740481C1C}">
                           <a14:useLocalDpi xmlns:a14="http://schemas.microsoft.com/office/drawing/2010/main" val="0"/>
@@ -1096,28 +1107,36 @@
         </w:rPr>
         <w:t xml:space="preserve">As we can </w:t>
       </w:r>
-      <w:proofErr w:type="gramStart"/>
-      <w:r>
-        <w:rPr>
-          <w:rFonts w:eastAsiaTheme="minorEastAsia"/>
-        </w:rPr>
-        <w:t>see</w:t>
-      </w:r>
-      <w:proofErr w:type="gramEnd"/>
-      <w:r>
-        <w:rPr>
-          <w:rFonts w:eastAsiaTheme="minorEastAsia"/>
-        </w:rPr>
-        <w:t xml:space="preserve"> no part of the robot touches the borders and it gets from the start to the goal while rotating. The total number of steps taken was </w:t>
-      </w:r>
-      <w:proofErr w:type="gramStart"/>
-      <w:r>
-        <w:rPr>
-          <w:rFonts w:eastAsiaTheme="minorEastAsia"/>
-        </w:rPr>
-        <w:t>122</w:t>
-      </w:r>
-      <w:proofErr w:type="gramEnd"/>
+      <w:r>
+        <w:rPr>
+          <w:rFonts w:eastAsiaTheme="minorEastAsia"/>
+        </w:rPr>
+        <w:t>see,</w:t>
+      </w:r>
+      <w:r>
+        <w:rPr>
+          <w:rFonts w:eastAsiaTheme="minorEastAsia"/>
+        </w:rPr>
+        <w:t xml:space="preserve"> no part of the robot touches the </w:t>
+      </w:r>
+      <w:r>
+        <w:rPr>
+          <w:rFonts w:eastAsiaTheme="minorEastAsia"/>
+        </w:rPr>
+        <w:t>borders,</w:t>
+      </w:r>
+      <w:r>
+        <w:rPr>
+          <w:rFonts w:eastAsiaTheme="minorEastAsia"/>
+        </w:rPr>
+        <w:t xml:space="preserve"> and it gets from the start to the goal while rotating. The total number of steps taken was </w:t>
+      </w:r>
+      <w:r>
+        <w:rPr>
+          <w:rFonts w:eastAsiaTheme="minorEastAsia"/>
+        </w:rPr>
+        <w:t>122,</w:t>
+      </w:r>
       <w:r>
         <w:rPr>
           <w:rFonts w:eastAsiaTheme="minorEastAsia"/>
@@ -1135,21 +1154,7 @@
         <w:rPr>
           <w:rFonts w:eastAsiaTheme="minorEastAsia"/>
         </w:rPr>
-        <w:t xml:space="preserve">When we plot the explored nodes, we get stretched oval shapes along the path. Obstacles break them up, so instead of one big ellipse, we see a few smaller ones. Near the start, the search spreads out a lot and wastes time in dead ends, but once it finds a way through, the ovals get longer and narrower as </w:t>
-      </w:r>
-      <w:proofErr w:type="gramStart"/>
-      <w:r>
-        <w:rPr>
-          <w:rFonts w:eastAsiaTheme="minorEastAsia"/>
-        </w:rPr>
-        <w:t>it heads</w:t>
-      </w:r>
-      <w:proofErr w:type="gramEnd"/>
-      <w:r>
-        <w:rPr>
-          <w:rFonts w:eastAsiaTheme="minorEastAsia"/>
-        </w:rPr>
-        <w:t xml:space="preserve"> toward the goal.</w:t>
+        <w:t>When we plot the explored nodes, we get stretched oval shapes along the path. Obstacles break them up, so instead of one big ellipse, we see a few smaller ones. Near the start, the search spreads out a lot and wastes time in dead ends, but once it finds a way through, the ovals get longer and narrower as it heads toward the goal.</w:t>
       </w:r>
     </w:p>
     <w:p>
@@ -1165,7 +1170,7 @@
         </w:rPr>
         <w:lastRenderedPageBreak/>
         <w:drawing>
-          <wp:inline distT="0" distB="0" distL="0" distR="0" wp14:anchorId="401EF65A" wp14:editId="2B284548">
+          <wp:inline distT="0" distB="0" distL="0" distR="0" wp14:anchorId="401EF65A" wp14:editId="41B66E9C">
             <wp:extent cx="5936615" cy="2988945"/>
             <wp:effectExtent l="0" t="0" r="0" b="0"/>
             <wp:docPr id="1242416058" name="Picture 1"/>
@@ -1182,7 +1187,7 @@
                     </pic:cNvPicPr>
                   </pic:nvPicPr>
                   <pic:blipFill>
-                    <a:blip r:embed="rId6" cstate="print">
+                    <a:blip r:embed="rId7" cstate="print">
                       <a:extLst>
                         <a:ext uri="{28A0092B-C50C-407E-A947-70E740481C1C}">
                           <a14:useLocalDpi xmlns:a14="http://schemas.microsoft.com/office/drawing/2010/main" val="0"/>
@@ -1216,6 +1221,212 @@
     </w:p>
     <w:p>
       <w:pPr>
+        <w:pStyle w:val="Heading1"/>
+        <w:bidi w:val="0"/>
+        <w:rPr>
+          <w:rFonts w:eastAsiaTheme="minorEastAsia"/>
+        </w:rPr>
+      </w:pPr>
+      <w:r>
+        <w:rPr>
+          <w:rFonts w:eastAsiaTheme="minorEastAsia"/>
+        </w:rPr>
+        <w:t>Extra question:</w:t>
+      </w:r>
+    </w:p>
+    <w:p>
+      <w:pPr>
+        <w:rPr>
+          <w:rFonts w:eastAsiaTheme="minorEastAsia"/>
+        </w:rPr>
+      </w:pPr>
+      <w:r>
+        <w:rPr>
+          <w:rFonts w:eastAsiaTheme="minorEastAsia"/>
+        </w:rPr>
+        <w:t>In an online setting, the robot does not know the full map in advance. Instead, it senses obstacles and expands its knowledge of free space as it moves. At each step, the robot runs a localized A* search on its current known grid, starting from its current position toward the target. Once the immediate next step is identified, the robot physically moves to that cell. It then scans again, updates the map with any newly detected obstacles, and repeats this process until the goal is reached.</w:t>
+      </w:r>
+    </w:p>
+    <w:p>
+      <w:pPr>
+        <w:rPr>
+          <w:rFonts w:eastAsiaTheme="minorEastAsia"/>
+        </w:rPr>
+      </w:pPr>
+      <w:r>
+        <w:rPr>
+          <w:rFonts w:eastAsiaTheme="minorEastAsia"/>
+        </w:rPr>
+        <w:t>Because replanning happens frequently and only with partial information, the online path is generally longer than the offline optimal path (which assumes full knowledge of the environment). The difference comes from detours taken when obstacles are discovered late in the navigation process.</w:t>
+      </w:r>
+    </w:p>
+    <w:p>
+      <w:pPr>
+        <w:rPr>
+          <w:rFonts w:eastAsiaTheme="minorEastAsia"/>
+        </w:rPr>
+      </w:pPr>
+      <w:r>
+        <w:rPr>
+          <w:rFonts w:eastAsiaTheme="minorEastAsia"/>
+        </w:rPr>
+        <w:t xml:space="preserve">We implemented </w:t>
+      </w:r>
+      <w:proofErr w:type="gramStart"/>
+      <w:r>
+        <w:rPr>
+          <w:rFonts w:eastAsiaTheme="minorEastAsia"/>
+        </w:rPr>
+        <w:t>the online</w:t>
+      </w:r>
+      <w:proofErr w:type="gramEnd"/>
+      <w:r>
+        <w:rPr>
+          <w:rFonts w:eastAsiaTheme="minorEastAsia"/>
+        </w:rPr>
+        <w:t xml:space="preserve"> navigation with a robot that has a sensor range of 3 cells. This means the robot can detect obstacles within a 3-cell radius of its current position. The robot starts knowing only the room boundaries and discovers interior obstacles (B1-B7) as it navigates.</w:t>
+      </w:r>
+    </w:p>
+    <w:p>
+      <w:pPr>
+        <w:rPr>
+          <w:rFonts w:eastAsiaTheme="minorEastAsia"/>
+        </w:rPr>
+      </w:pPr>
+      <w:r>
+        <w:rPr>
+          <w:rFonts w:eastAsiaTheme="minorEastAsia"/>
+          <w:noProof/>
+        </w:rPr>
+        <w:lastRenderedPageBreak/>
+        <w:drawing>
+          <wp:inline distT="0" distB="0" distL="0" distR="0" wp14:anchorId="1FFDC850" wp14:editId="5A0A7F4D">
+            <wp:extent cx="5941060" cy="2226945"/>
+            <wp:effectExtent l="0" t="0" r="0" b="0"/>
+            <wp:docPr id="1684038024" name="Picture 1"/>
+            <wp:cNvGraphicFramePr>
+              <a:graphicFrameLocks xmlns:a="http://schemas.openxmlformats.org/drawingml/2006/main" noChangeAspect="1"/>
+            </wp:cNvGraphicFramePr>
+            <a:graphic xmlns:a="http://schemas.openxmlformats.org/drawingml/2006/main">
+              <a:graphicData uri="http://schemas.openxmlformats.org/drawingml/2006/picture">
+                <pic:pic xmlns:pic="http://schemas.openxmlformats.org/drawingml/2006/picture">
+                  <pic:nvPicPr>
+                    <pic:cNvPr id="0" name="Picture 1"/>
+                    <pic:cNvPicPr>
+                      <a:picLocks noChangeAspect="1" noChangeArrowheads="1"/>
+                    </pic:cNvPicPr>
+                  </pic:nvPicPr>
+                  <pic:blipFill>
+                    <a:blip r:embed="rId8" cstate="print">
+                      <a:extLst>
+                        <a:ext uri="{28A0092B-C50C-407E-A947-70E740481C1C}">
+                          <a14:useLocalDpi xmlns:a14="http://schemas.microsoft.com/office/drawing/2010/main" val="0"/>
+                        </a:ext>
+                      </a:extLst>
+                    </a:blip>
+                    <a:srcRect/>
+                    <a:stretch>
+                      <a:fillRect/>
+                    </a:stretch>
+                  </pic:blipFill>
+                  <pic:spPr bwMode="auto">
+                    <a:xfrm>
+                      <a:off x="0" y="0"/>
+                      <a:ext cx="5941060" cy="2226945"/>
+                    </a:xfrm>
+                    <a:prstGeom prst="rect">
+                      <a:avLst/>
+                    </a:prstGeom>
+                    <a:noFill/>
+                    <a:ln>
+                      <a:noFill/>
+                    </a:ln>
+                  </pic:spPr>
+                </pic:pic>
+              </a:graphicData>
+            </a:graphic>
+          </wp:inline>
+        </w:drawing>
+      </w:r>
+    </w:p>
+    <w:p>
+      <w:pPr>
+        <w:rPr>
+          <w:rFonts w:eastAsiaTheme="minorEastAsia"/>
+        </w:rPr>
+      </w:pPr>
+      <w:r>
+        <w:rPr>
+          <w:rFonts w:eastAsiaTheme="minorEastAsia"/>
+        </w:rPr>
+        <w:t>Results Comparison:</w:t>
+      </w:r>
+    </w:p>
+    <w:p>
+      <w:pPr>
+        <w:numPr>
+          <w:ilvl w:val="0"/>
+          <w:numId w:val="1"/>
+        </w:numPr>
+        <w:tabs>
+          <w:tab w:val="clear" w:pos="360"/>
+          <w:tab w:val="num" w:pos="720"/>
+        </w:tabs>
+        <w:rPr>
+          <w:rFonts w:eastAsiaTheme="minorEastAsia"/>
+        </w:rPr>
+      </w:pPr>
+      <w:r>
+        <w:rPr>
+          <w:rFonts w:eastAsiaTheme="minorEastAsia"/>
+        </w:rPr>
+        <w:t>Online path length: 68.8 units</w:t>
+      </w:r>
+    </w:p>
+    <w:p>
+      <w:pPr>
+        <w:numPr>
+          <w:ilvl w:val="0"/>
+          <w:numId w:val="1"/>
+        </w:numPr>
+        <w:tabs>
+          <w:tab w:val="clear" w:pos="360"/>
+          <w:tab w:val="num" w:pos="720"/>
+        </w:tabs>
+        <w:rPr>
+          <w:rFonts w:eastAsiaTheme="minorEastAsia"/>
+        </w:rPr>
+      </w:pPr>
+      <w:r>
+        <w:rPr>
+          <w:rFonts w:eastAsiaTheme="minorEastAsia"/>
+        </w:rPr>
+        <w:t>Offline optimal path length: 47.7 units</w:t>
+      </w:r>
+    </w:p>
+    <w:p>
+      <w:pPr>
+        <w:numPr>
+          <w:ilvl w:val="0"/>
+          <w:numId w:val="1"/>
+        </w:numPr>
+        <w:tabs>
+          <w:tab w:val="clear" w:pos="360"/>
+          <w:tab w:val="num" w:pos="720"/>
+        </w:tabs>
+        <w:rPr>
+          <w:rFonts w:eastAsiaTheme="minorEastAsia"/>
+        </w:rPr>
+      </w:pPr>
+      <w:r>
+        <w:rPr>
+          <w:rFonts w:eastAsiaTheme="minorEastAsia"/>
+        </w:rPr>
+        <w:t>Efficiency ratio: 1.44 (online path is 44% longer)</w:t>
+      </w:r>
+    </w:p>
+    <w:p>
+      <w:pPr>
         <w:rPr>
           <w:rFonts w:eastAsiaTheme="minorEastAsia"/>
         </w:rPr>
@@ -1229,6 +1440,163 @@
     </w:sectPr>
   </w:body>
 </w:document>
+</file>
+
+<file path=word/numbering.xml><?xml version="1.0" encoding="utf-8"?>
+<w:numbering xmlns:wpc="http://schemas.microsoft.com/office/word/2010/wordprocessingCanvas" xmlns:cx="http://schemas.microsoft.com/office/drawing/2014/chartex" xmlns:cx1="http://schemas.microsoft.com/office/drawing/2015/9/8/chartex" xmlns:cx2="http://schemas.microsoft.com/office/drawing/2015/10/21/chartex" xmlns:cx3="http://schemas.microsoft.com/office/drawing/2016/5/9/chartex" xmlns:cx4="http://schemas.microsoft.com/office/drawing/2016/5/10/chartex" xmlns:cx5="http://schemas.microsoft.com/office/drawing/2016/5/11/chartex" xmlns:cx6="http://schemas.microsoft.com/office/drawing/2016/5/12/chartex" xmlns:cx7="http://schemas.microsoft.com/office/drawing/2016/5/13/chartex" xmlns:cx8="http://schemas.microsoft.com/office/drawing/2016/5/14/chartex" xmlns:mc="http://schemas.openxmlformats.org/markup-compatibility/2006" xmlns:aink="http://schemas.microsoft.com/office/drawing/2016/ink" xmlns:am3d="http://schemas.microsoft.com/office/drawing/2017/model3d" xmlns:o="urn:schemas-microsoft-com:office:office" xmlns:oel="http://schemas.microsoft.com/office/2019/extlst" xmlns:r="http://schemas.openxmlformats.org/officeDocument/2006/relationships" xmlns:m="http://schemas.openxmlformats.org/officeDocument/2006/math" xmlns:v="urn:schemas-microsoft-com:vml" xmlns:wp14="http://schemas.microsoft.com/office/word/2010/wordprocessingDrawing" xmlns:wp="http://schemas.openxmlformats.org/drawingml/2006/wordprocessingDrawing" xmlns:w10="urn:schemas-microsoft-com:office:word" xmlns:w="http://schemas.openxmlformats.org/wordprocessingml/2006/main" xmlns:w14="http://schemas.microsoft.com/office/word/2010/wordml" xmlns:w15="http://schemas.microsoft.com/office/word/2012/wordml" xmlns:w16cex="http://schemas.microsoft.com/office/word/2018/wordml/cex" xmlns:w16cid="http://schemas.microsoft.com/office/word/2016/wordml/cid" xmlns:w16="http://schemas.microsoft.com/office/word/2018/wordml" xmlns:w16du="http://schemas.microsoft.com/office/word/2023/wordml/word16du" xmlns:w16sdtdh="http://schemas.microsoft.com/office/word/2020/wordml/sdtdatahash" xmlns:w16sdtfl="http://schemas.microsoft.com/office/word/2024/wordml/sdtformatlock" xmlns:w16se="http://schemas.microsoft.com/office/word/2015/wordml/symex" xmlns:wpg="http://schemas.microsoft.com/office/word/2010/wordprocessingGroup" xmlns:wpi="http://schemas.microsoft.com/office/word/2010/wordprocessingInk" xmlns:wne="http://schemas.microsoft.com/office/word/2006/wordml" xmlns:wps="http://schemas.microsoft.com/office/word/2010/wordprocessingShape" mc:Ignorable="w14 w15 w16se w16cid w16 w16cex w16sdtdh w16sdtfl w16du wp14">
+  <w:abstractNum w:abstractNumId="0" w15:restartNumberingAfterBreak="0">
+    <w:nsid w:val="19576213"/>
+    <w:multiLevelType w:val="multilevel"/>
+    <w:tmpl w:val="6FAE043E"/>
+    <w:lvl w:ilvl="0">
+      <w:start w:val="1"/>
+      <w:numFmt w:val="bullet"/>
+      <w:lvlText w:val=""/>
+      <w:lvlJc w:val="left"/>
+      <w:pPr>
+        <w:tabs>
+          <w:tab w:val="num" w:pos="360"/>
+        </w:tabs>
+        <w:ind w:left="360" w:hanging="360"/>
+      </w:pPr>
+      <w:rPr>
+        <w:rFonts w:ascii="Symbol" w:hAnsi="Symbol" w:hint="default"/>
+        <w:sz w:val="20"/>
+      </w:rPr>
+    </w:lvl>
+    <w:lvl w:ilvl="1" w:tentative="1">
+      <w:start w:val="1"/>
+      <w:numFmt w:val="bullet"/>
+      <w:lvlText w:val="o"/>
+      <w:lvlJc w:val="left"/>
+      <w:pPr>
+        <w:tabs>
+          <w:tab w:val="num" w:pos="1080"/>
+        </w:tabs>
+        <w:ind w:left="1080" w:hanging="360"/>
+      </w:pPr>
+      <w:rPr>
+        <w:rFonts w:ascii="Courier New" w:hAnsi="Courier New" w:hint="default"/>
+        <w:sz w:val="20"/>
+      </w:rPr>
+    </w:lvl>
+    <w:lvl w:ilvl="2" w:tentative="1">
+      <w:start w:val="1"/>
+      <w:numFmt w:val="bullet"/>
+      <w:lvlText w:val=""/>
+      <w:lvlJc w:val="left"/>
+      <w:pPr>
+        <w:tabs>
+          <w:tab w:val="num" w:pos="1800"/>
+        </w:tabs>
+        <w:ind w:left="1800" w:hanging="360"/>
+      </w:pPr>
+      <w:rPr>
+        <w:rFonts w:ascii="Wingdings" w:hAnsi="Wingdings" w:hint="default"/>
+        <w:sz w:val="20"/>
+      </w:rPr>
+    </w:lvl>
+    <w:lvl w:ilvl="3" w:tentative="1">
+      <w:start w:val="1"/>
+      <w:numFmt w:val="bullet"/>
+      <w:lvlText w:val=""/>
+      <w:lvlJc w:val="left"/>
+      <w:pPr>
+        <w:tabs>
+          <w:tab w:val="num" w:pos="2520"/>
+        </w:tabs>
+        <w:ind w:left="2520" w:hanging="360"/>
+      </w:pPr>
+      <w:rPr>
+        <w:rFonts w:ascii="Wingdings" w:hAnsi="Wingdings" w:hint="default"/>
+        <w:sz w:val="20"/>
+      </w:rPr>
+    </w:lvl>
+    <w:lvl w:ilvl="4" w:tentative="1">
+      <w:start w:val="1"/>
+      <w:numFmt w:val="bullet"/>
+      <w:lvlText w:val=""/>
+      <w:lvlJc w:val="left"/>
+      <w:pPr>
+        <w:tabs>
+          <w:tab w:val="num" w:pos="3240"/>
+        </w:tabs>
+        <w:ind w:left="3240" w:hanging="360"/>
+      </w:pPr>
+      <w:rPr>
+        <w:rFonts w:ascii="Wingdings" w:hAnsi="Wingdings" w:hint="default"/>
+        <w:sz w:val="20"/>
+      </w:rPr>
+    </w:lvl>
+    <w:lvl w:ilvl="5" w:tentative="1">
+      <w:start w:val="1"/>
+      <w:numFmt w:val="bullet"/>
+      <w:lvlText w:val=""/>
+      <w:lvlJc w:val="left"/>
+      <w:pPr>
+        <w:tabs>
+          <w:tab w:val="num" w:pos="3960"/>
+        </w:tabs>
+        <w:ind w:left="3960" w:hanging="360"/>
+      </w:pPr>
+      <w:rPr>
+        <w:rFonts w:ascii="Wingdings" w:hAnsi="Wingdings" w:hint="default"/>
+        <w:sz w:val="20"/>
+      </w:rPr>
+    </w:lvl>
+    <w:lvl w:ilvl="6" w:tentative="1">
+      <w:start w:val="1"/>
+      <w:numFmt w:val="bullet"/>
+      <w:lvlText w:val=""/>
+      <w:lvlJc w:val="left"/>
+      <w:pPr>
+        <w:tabs>
+          <w:tab w:val="num" w:pos="4680"/>
+        </w:tabs>
+        <w:ind w:left="4680" w:hanging="360"/>
+      </w:pPr>
+      <w:rPr>
+        <w:rFonts w:ascii="Wingdings" w:hAnsi="Wingdings" w:hint="default"/>
+        <w:sz w:val="20"/>
+      </w:rPr>
+    </w:lvl>
+    <w:lvl w:ilvl="7" w:tentative="1">
+      <w:start w:val="1"/>
+      <w:numFmt w:val="bullet"/>
+      <w:lvlText w:val=""/>
+      <w:lvlJc w:val="left"/>
+      <w:pPr>
+        <w:tabs>
+          <w:tab w:val="num" w:pos="5400"/>
+        </w:tabs>
+        <w:ind w:left="5400" w:hanging="360"/>
+      </w:pPr>
+      <w:rPr>
+        <w:rFonts w:ascii="Wingdings" w:hAnsi="Wingdings" w:hint="default"/>
+        <w:sz w:val="20"/>
+      </w:rPr>
+    </w:lvl>
+    <w:lvl w:ilvl="8" w:tentative="1">
+      <w:start w:val="1"/>
+      <w:numFmt w:val="bullet"/>
+      <w:lvlText w:val=""/>
+      <w:lvlJc w:val="left"/>
+      <w:pPr>
+        <w:tabs>
+          <w:tab w:val="num" w:pos="6120"/>
+        </w:tabs>
+        <w:ind w:left="6120" w:hanging="360"/>
+      </w:pPr>
+      <w:rPr>
+        <w:rFonts w:ascii="Wingdings" w:hAnsi="Wingdings" w:hint="default"/>
+        <w:sz w:val="20"/>
+      </w:rPr>
+    </w:lvl>
+  </w:abstractNum>
+  <w:num w:numId="1" w16cid:durableId="259878810">
+    <w:abstractNumId w:val="0"/>
+  </w:num>
+</w:numbering>
 </file>
 
 <file path=word/styles.xml><?xml version="1.0" encoding="utf-8"?>

</xml_diff>

<commit_message>
some mroe examples to the pdf
</commit_message>
<xml_diff>
--- a/docs/part 2/Part2.docx
+++ b/docs/part 2/Part2.docx
@@ -2,18 +2,345 @@
 <file path=word/document.xml><?xml version="1.0" encoding="utf-8"?>
 <w:document xmlns:wpc="http://schemas.microsoft.com/office/word/2010/wordprocessingCanvas" xmlns:cx="http://schemas.microsoft.com/office/drawing/2014/chartex" xmlns:cx1="http://schemas.microsoft.com/office/drawing/2015/9/8/chartex" xmlns:cx2="http://schemas.microsoft.com/office/drawing/2015/10/21/chartex" xmlns:cx3="http://schemas.microsoft.com/office/drawing/2016/5/9/chartex" xmlns:cx4="http://schemas.microsoft.com/office/drawing/2016/5/10/chartex" xmlns:cx5="http://schemas.microsoft.com/office/drawing/2016/5/11/chartex" xmlns:cx6="http://schemas.microsoft.com/office/drawing/2016/5/12/chartex" xmlns:cx7="http://schemas.microsoft.com/office/drawing/2016/5/13/chartex" xmlns:cx8="http://schemas.microsoft.com/office/drawing/2016/5/14/chartex" xmlns:mc="http://schemas.openxmlformats.org/markup-compatibility/2006" xmlns:aink="http://schemas.microsoft.com/office/drawing/2016/ink" xmlns:am3d="http://schemas.microsoft.com/office/drawing/2017/model3d" xmlns:o="urn:schemas-microsoft-com:office:office" xmlns:oel="http://schemas.microsoft.com/office/2019/extlst" xmlns:r="http://schemas.openxmlformats.org/officeDocument/2006/relationships" xmlns:m="http://schemas.openxmlformats.org/officeDocument/2006/math" xmlns:v="urn:schemas-microsoft-com:vml" xmlns:wp14="http://schemas.microsoft.com/office/word/2010/wordprocessingDrawing" xmlns:wp="http://schemas.openxmlformats.org/drawingml/2006/wordprocessingDrawing" xmlns:w10="urn:schemas-microsoft-com:office:word" xmlns:w="http://schemas.openxmlformats.org/wordprocessingml/2006/main" xmlns:w14="http://schemas.microsoft.com/office/word/2010/wordml" xmlns:w15="http://schemas.microsoft.com/office/word/2012/wordml" xmlns:w16cex="http://schemas.microsoft.com/office/word/2018/wordml/cex" xmlns:w16cid="http://schemas.microsoft.com/office/word/2016/wordml/cid" xmlns:w16="http://schemas.microsoft.com/office/word/2018/wordml" xmlns:w16du="http://schemas.microsoft.com/office/word/2023/wordml/word16du" xmlns:w16sdtdh="http://schemas.microsoft.com/office/word/2020/wordml/sdtdatahash" xmlns:w16sdtfl="http://schemas.microsoft.com/office/word/2024/wordml/sdtformatlock" xmlns:w16se="http://schemas.microsoft.com/office/word/2015/wordml/symex" xmlns:wpg="http://schemas.microsoft.com/office/word/2010/wordprocessingGroup" xmlns:wpi="http://schemas.microsoft.com/office/word/2010/wordprocessingInk" xmlns:wne="http://schemas.microsoft.com/office/word/2006/wordml" xmlns:wps="http://schemas.microsoft.com/office/word/2010/wordprocessingShape" mc:Ignorable="w14 w15 w16se w16cid w16 w16cex w16sdtdh w16sdtfl w16du wp14">
   <w:body>
-    <w:p>
-      <w:pPr>
-        <w:rPr>
-          <w:rFonts w:ascii="Calibri" w:eastAsiaTheme="majorEastAsia" w:hAnsi="Calibri" w:cstheme="majorBidi"/>
-          <w:sz w:val="40"/>
-          <w:szCs w:val="40"/>
-        </w:rPr>
-      </w:pPr>
-      <w:r>
-        <w:br w:type="page"/>
-      </w:r>
-    </w:p>
+    <w:sdt>
+      <w:sdtPr>
+        <w:id w:val="-97333265"/>
+        <w:docPartObj>
+          <w:docPartGallery w:val="Cover Pages"/>
+          <w:docPartUnique/>
+        </w:docPartObj>
+      </w:sdtPr>
+      <w:sdtEndPr>
+        <w:rPr>
+          <w:rFonts w:eastAsiaTheme="minorHAnsi"/>
+          <w:kern w:val="2"/>
+          <w:lang w:bidi="he-IL"/>
+        </w:rPr>
+      </w:sdtEndPr>
+      <w:sdtContent>
+        <w:p>
+          <w:pPr>
+            <w:pStyle w:val="NoSpacing"/>
+          </w:pPr>
+          <w:r>
+            <w:rPr>
+              <w:noProof/>
+            </w:rPr>
+            <w:pict w14:anchorId="1E100661">
+              <v:group id="Group 26" o:spid="_x0000_s1028" style="position:absolute;margin-left:0;margin-top:0;width:172.8pt;height:718.55pt;z-index:-251657216;mso-width-percent:330;mso-height-percent:950;mso-left-percent:40;mso-position-horizontal-relative:page;mso-position-vertical:center;mso-position-vertical-relative:page;mso-width-percent:330;mso-height-percent:950;mso-left-percent:40" coordsize="21945,91257" o:gfxdata="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">
+                <v:rect id="Rectangle 3" o:spid="_x0000_s1029" style="position:absolute;width:1945;height:91257;visibility:visible;mso-wrap-style:square;v-text-anchor:middle" o:gfxdata="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" fillcolor="#0e2841 [3215]" stroked="f" strokeweight="1pt"/>
+                <v:shapetype id="_x0000_t15" coordsize="21600,21600" o:spt="15" adj="16200" path="m@0,l,,,21600@0,21600,21600,10800xe">
+                  <v:stroke joinstyle="miter"/>
+                  <v:formulas>
+                    <v:f eqn="val #0"/>
+                    <v:f eqn="prod #0 1 2"/>
+                  </v:formulas>
+                  <v:path gradientshapeok="t" o:connecttype="custom" o:connectlocs="@1,0;0,10800;@1,21600;21600,10800" o:connectangles="270,180,90,0" textboxrect="0,0,10800,21600;0,0,16200,21600;0,0,21600,21600"/>
+                  <v:handles>
+                    <v:h position="#0,topLeft" xrange="0,21600"/>
+                  </v:handles>
+                </v:shapetype>
+                <v:shape id="Pentagon 4" o:spid="_x0000_s1030" type="#_x0000_t15" style="position:absolute;top:14668;width:21945;height:5521;visibility:visible;mso-wrap-style:square;v-text-anchor:middle" o:gfxdata="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" adj="18883" fillcolor="#156082 [3204]" stroked="f" strokeweight="1pt">
+                  <v:textbox inset=",0,14.4pt,0">
+                    <w:txbxContent>
+                      <w:p>
+                        <w:pPr>
+                          <w:pStyle w:val="NoSpacing"/>
+                          <w:jc w:val="right"/>
+                          <w:rPr>
+                            <w:color w:val="FFFFFF" w:themeColor="background1"/>
+                            <w:sz w:val="28"/>
+                            <w:szCs w:val="28"/>
+                          </w:rPr>
+                        </w:pPr>
+                        <w:r>
+                          <w:rPr>
+                            <w:color w:val="FFFFFF" w:themeColor="background1"/>
+                            <w:sz w:val="28"/>
+                            <w:szCs w:val="28"/>
+                            <w:lang w:val="en-GB"/>
+                          </w:rPr>
+                          <w:t>03/09/2025</w:t>
+                        </w:r>
+                      </w:p>
+                    </w:txbxContent>
+                  </v:textbox>
+                </v:shape>
+                <v:group id="Group 5" o:spid="_x0000_s1031" style="position:absolute;left:762;top:42100;width:20574;height:49103" coordorigin="806,42118" coordsize="13062,31210" o:gfxdata="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">
+                  <v:group id="Group 6" o:spid="_x0000_s1032" style="position:absolute;left:1410;top:42118;width:10478;height:31210" coordorigin="1410,42118" coordsize="10477,31210" o:gfxdata="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">
+                    <o:lock v:ext="edit" aspectratio="t"/>
+                    <v:shape id="Freeform 20" o:spid="_x0000_s1033" style="position:absolute;left:3696;top:62168;width:1937;height:6985;visibility:visible;mso-wrap-style:square;v-text-anchor:top" coordsize="122,440" o:gfxdata="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" path="m,l39,152,84,304r38,113l122,440,76,306,39,180,6,53,,xe" fillcolor="#0e2841 [3215]" strokecolor="#0e2841 [3215]" strokeweight="0">
+                      <v:path arrowok="t" o:connecttype="custom" o:connectlocs="0,0;61913,241300;133350,482600;193675,661988;193675,698500;120650,485775;61913,285750;9525,84138;0,0" o:connectangles="0,0,0,0,0,0,0,0,0"/>
+                    </v:shape>
+                    <v:shape id="Freeform 21" o:spid="_x0000_s1034" style="position:absolute;left:5728;top:69058;width:1842;height:4270;visibility:visible;mso-wrap-style:square;v-text-anchor:top" coordsize="116,269" o:gfxdata="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" path="m,l8,19,37,93r30,74l116,269r-8,l60,169,30,98,1,25,,xe" fillcolor="#0e2841 [3215]" strokecolor="#0e2841 [3215]" strokeweight="0">
+                      <v:path arrowok="t" o:connecttype="custom" o:connectlocs="0,0;12700,30163;58738,147638;106363,265113;184150,427038;171450,427038;95250,268288;47625,155575;1588,39688;0,0" o:connectangles="0,0,0,0,0,0,0,0,0,0"/>
+                    </v:shape>
+                    <v:shape id="Freeform 22" o:spid="_x0000_s1035" style="position:absolute;left:1410;top:42118;width:2223;height:20193;visibility:visible;mso-wrap-style:square;v-text-anchor:top" coordsize="140,1272" o:gfxdata="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" path="m,l,,1,79r2,80l12,317,23,476,39,634,58,792,83,948r24,138l135,1223r5,49l138,1262,105,1106,77,949,53,792,35,634,20,476,9,317,2,159,,79,,xe" fillcolor="#0e2841 [3215]" strokecolor="#0e2841 [3215]" strokeweight="0">
+                      <v:path arrowok="t" o:connecttype="custom" o:connectlocs="0,0;0,0;1588,125413;4763,252413;19050,503238;36513,755650;61913,1006475;92075,1257300;131763,1504950;169863,1724025;214313,1941513;222250,2019300;219075,2003425;166688,1755775;122238,1506538;84138,1257300;55563,1006475;31750,755650;14288,503238;3175,252413;0,125413;0,0" o:connectangles="0,0,0,0,0,0,0,0,0,0,0,0,0,0,0,0,0,0,0,0,0,0"/>
+                    </v:shape>
+                    <v:shape id="Freeform 23" o:spid="_x0000_s1036" style="position:absolute;left:3410;top:48611;width:715;height:13557;visibility:visible;mso-wrap-style:square;v-text-anchor:top" coordsize="45,854" o:gfxdata="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" path="m45,r,l35,66r-9,67l14,267,6,401,3,534,6,669r8,134l18,854r,-3l9,814,8,803,1,669,,534,3,401,12,267,25,132,34,66,45,xe" fillcolor="#0e2841 [3215]" strokecolor="#0e2841 [3215]" strokeweight="0">
+                      <v:path arrowok="t" o:connecttype="custom" o:connectlocs="71438,0;71438,0;55563,104775;41275,211138;22225,423863;9525,636588;4763,847725;9525,1062038;22225,1274763;28575,1355725;28575,1350963;14288,1292225;12700,1274763;1588,1062038;0,847725;4763,636588;19050,423863;39688,209550;53975,104775;71438,0" o:connectangles="0,0,0,0,0,0,0,0,0,0,0,0,0,0,0,0,0,0,0,0"/>
+                    </v:shape>
+                    <v:shape id="Freeform 24" o:spid="_x0000_s1037" style="position:absolute;left:3633;top:62311;width:2444;height:9985;visibility:visible;mso-wrap-style:square;v-text-anchor:top" coordsize="154,629" o:gfxdata="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" path="m,l10,44r11,82l34,207r19,86l75,380r25,86l120,521r21,55l152,618r2,11l140,595,115,532,93,468,67,383,47,295,28,207,12,104,,xe" fillcolor="#0e2841 [3215]" strokecolor="#0e2841 [3215]" strokeweight="0">
+                      <v:path arrowok="t" o:connecttype="custom" o:connectlocs="0,0;15875,69850;33338,200025;53975,328613;84138,465138;119063,603250;158750,739775;190500,827088;223838,914400;241300,981075;244475,998538;222250,944563;182563,844550;147638,742950;106363,608013;74613,468313;44450,328613;19050,165100;0,0" o:connectangles="0,0,0,0,0,0,0,0,0,0,0,0,0,0,0,0,0,0,0"/>
+                    </v:shape>
+                    <v:shape id="Freeform 25" o:spid="_x0000_s1038" style="position:absolute;left:6204;top:72233;width:524;height:1095;visibility:visible;mso-wrap-style:square;v-text-anchor:top" coordsize="33,69" o:gfxdata="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" path="m,l33,69r-9,l12,35,,xe" fillcolor="#0e2841 [3215]" strokecolor="#0e2841 [3215]" strokeweight="0">
+                      <v:path arrowok="t" o:connecttype="custom" o:connectlocs="0,0;52388,109538;38100,109538;19050,55563;0,0" o:connectangles="0,0,0,0,0"/>
+                    </v:shape>
+                    <v:shape id="Freeform 26" o:spid="_x0000_s1039" style="position:absolute;left:3553;top:61533;width:238;height:1476;visibility:visible;mso-wrap-style:square;v-text-anchor:top" coordsize="15,93" o:gfxdata="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" path="m,l9,37r,3l15,93,5,49,,xe" fillcolor="#0e2841 [3215]" strokecolor="#0e2841 [3215]" strokeweight="0">
+                      <v:path arrowok="t" o:connecttype="custom" o:connectlocs="0,0;14288,58738;14288,63500;23813,147638;7938,77788;0,0" o:connectangles="0,0,0,0,0,0"/>
+                    </v:shape>
+                    <v:shape id="Freeform 27" o:spid="_x0000_s1040" style="position:absolute;left:5633;top:56897;width:6255;height:12161;visibility:visible;mso-wrap-style:square;v-text-anchor:top" coordsize="394,766" o:gfxdata="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" path="m394,r,l356,38,319,77r-35,40l249,160r-42,58l168,276r-37,63l98,402,69,467,45,535,26,604,14,673,7,746,6,766,,749r1,-5l7,673,21,603,40,533,65,466,94,400r33,-64l164,275r40,-60l248,158r34,-42l318,76,354,37,394,xe" fillcolor="#0e2841 [3215]" strokecolor="#0e2841 [3215]" strokeweight="0">
+                      <v:path arrowok="t" o:connecttype="custom" o:connectlocs="625475,0;625475,0;565150,60325;506413,122238;450850,185738;395288,254000;328613,346075;266700,438150;207963,538163;155575,638175;109538,741363;71438,849313;41275,958850;22225,1068388;11113,1184275;9525,1216025;0,1189038;1588,1181100;11113,1068388;33338,957263;63500,846138;103188,739775;149225,635000;201613,533400;260350,436563;323850,341313;393700,250825;447675,184150;504825,120650;561975,58738;625475,0" o:connectangles="0,0,0,0,0,0,0,0,0,0,0,0,0,0,0,0,0,0,0,0,0,0,0,0,0,0,0,0,0,0,0"/>
+                    </v:shape>
+                    <v:shape id="Freeform 28" o:spid="_x0000_s1041" style="position:absolute;left:5633;top:69153;width:571;height:3080;visibility:visible;mso-wrap-style:square;v-text-anchor:top" coordsize="36,194" o:gfxdata="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" path="m,l6,16r1,3l11,80r9,52l33,185r3,9l21,161,15,145,5,81,1,41,,xe" fillcolor="#0e2841 [3215]" strokecolor="#0e2841 [3215]" strokeweight="0">
+                      <v:path arrowok="t" o:connecttype="custom" o:connectlocs="0,0;9525,25400;11113,30163;17463,127000;31750,209550;52388,293688;57150,307975;33338,255588;23813,230188;7938,128588;1588,65088;0,0" o:connectangles="0,0,0,0,0,0,0,0,0,0,0,0"/>
+                    </v:shape>
+                    <v:shape id="Freeform 29" o:spid="_x0000_s1042" style="position:absolute;left:6077;top:72296;width:493;height:1032;visibility:visible;mso-wrap-style:square;v-text-anchor:top" coordsize="31,65" o:gfxdata="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" path="m,l31,65r-8,l,xe" fillcolor="#0e2841 [3215]" strokecolor="#0e2841 [3215]" strokeweight="0">
+                      <v:path arrowok="t" o:connecttype="custom" o:connectlocs="0,0;49213,103188;36513,103188;0,0" o:connectangles="0,0,0,0"/>
+                    </v:shape>
+                    <v:shape id="Freeform 30" o:spid="_x0000_s1043" style="position:absolute;left:5633;top:68788;width:111;height:666;visibility:visible;mso-wrap-style:square;v-text-anchor:top" coordsize="7,42" o:gfxdata="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" path="m,l6,17,7,42,6,39,,23,,xe" fillcolor="#0e2841 [3215]" strokecolor="#0e2841 [3215]" strokeweight="0">
+                      <v:path arrowok="t" o:connecttype="custom" o:connectlocs="0,0;9525,26988;11113,66675;9525,61913;0,36513;0,0" o:connectangles="0,0,0,0,0,0"/>
+                    </v:shape>
+                    <v:shape id="Freeform 31" o:spid="_x0000_s1044" style="position:absolute;left:5871;top:71455;width:714;height:1873;visibility:visible;mso-wrap-style:square;v-text-anchor:top" coordsize="45,118" o:gfxdata="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" path="m,l6,16,21,49,33,84r12,34l44,118,13,53,11,42,,xe" fillcolor="#0e2841 [3215]" strokecolor="#0e2841 [3215]" strokeweight="0">
+                      <v:path arrowok="t" o:connecttype="custom" o:connectlocs="0,0;9525,25400;33338,77788;52388,133350;71438,187325;69850,187325;20638,84138;17463,66675;0,0" o:connectangles="0,0,0,0,0,0,0,0,0"/>
+                    </v:shape>
+                  </v:group>
+                  <v:group id="Group 7" o:spid="_x0000_s1045" style="position:absolute;left:806;top:48269;width:13063;height:25059" coordorigin="806,46499" coordsize="8747,16779" o:gfxdata="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">
+                    <o:lock v:ext="edit" aspectratio="t"/>
+                    <v:shape id="Freeform 8" o:spid="_x0000_s1046" style="position:absolute;left:1187;top:51897;width:1984;height:7143;visibility:visible;mso-wrap-style:square;v-text-anchor:top" coordsize="125,450" o:gfxdata="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" path="m,l41,155,86,309r39,116l125,450,79,311,41,183,7,54,,xe" fillcolor="#0e2841 [3215]" strokecolor="#0e2841 [3215]" strokeweight="0">
+                      <v:fill opacity="13107f"/>
+                      <v:stroke opacity="13107f"/>
+                      <v:path arrowok="t" o:connecttype="custom" o:connectlocs="0,0;65088,246063;136525,490538;198438,674688;198438,714375;125413,493713;65088,290513;11113,85725;0,0" o:connectangles="0,0,0,0,0,0,0,0,0"/>
+                    </v:shape>
+                    <v:shape id="Freeform 9" o:spid="_x0000_s1047" style="position:absolute;left:3282;top:58913;width:1874;height:4366;visibility:visible;mso-wrap-style:square;v-text-anchor:top" coordsize="118,275" o:gfxdata="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" path="m,l8,20,37,96r32,74l118,275r-9,l61,174,30,100,,26,,xe" fillcolor="#0e2841 [3215]" strokecolor="#0e2841 [3215]" strokeweight="0">
+                      <v:fill opacity="13107f"/>
+                      <v:stroke opacity="13107f"/>
+                      <v:path arrowok="t" o:connecttype="custom" o:connectlocs="0,0;12700,31750;58738,152400;109538,269875;187325,436563;173038,436563;96838,276225;47625,158750;0,41275;0,0" o:connectangles="0,0,0,0,0,0,0,0,0,0"/>
+                    </v:shape>
+                    <v:shape id="Freeform 10" o:spid="_x0000_s1048" style="position:absolute;left:806;top:50103;width:317;height:1921;visibility:visible;mso-wrap-style:square;v-text-anchor:top" coordsize="20,121" o:gfxdata="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" path="m,l16,72r4,49l18,112,,31,,xe" fillcolor="#0e2841 [3215]" strokecolor="#0e2841 [3215]" strokeweight="0">
+                      <v:fill opacity="13107f"/>
+                      <v:stroke opacity="13107f"/>
+                      <v:path arrowok="t" o:connecttype="custom" o:connectlocs="0,0;25400,114300;31750,192088;28575,177800;0,49213;0,0" o:connectangles="0,0,0,0,0,0"/>
+                    </v:shape>
+                    <v:shape id="Freeform 12" o:spid="_x0000_s1049" style="position:absolute;left:1123;top:52024;width:2509;height:10207;visibility:visible;mso-wrap-style:square;v-text-anchor:top" coordsize="158,643" o:gfxdata="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" path="m,l11,46r11,83l36,211r19,90l76,389r27,87l123,533r21,55l155,632r3,11l142,608,118,544,95,478,69,391,47,302,29,212,13,107,,xe" fillcolor="#0e2841 [3215]" strokecolor="#0e2841 [3215]" strokeweight="0">
+                      <v:fill opacity="13107f"/>
+                      <v:stroke opacity="13107f"/>
+                      <v:path arrowok="t" o:connecttype="custom" o:connectlocs="0,0;17463,73025;34925,204788;57150,334963;87313,477838;120650,617538;163513,755650;195263,846138;228600,933450;246063,1003300;250825,1020763;225425,965200;187325,863600;150813,758825;109538,620713;74613,479425;46038,336550;20638,169863;0,0" o:connectangles="0,0,0,0,0,0,0,0,0,0,0,0,0,0,0,0,0,0,0"/>
+                    </v:shape>
+                    <v:shape id="Freeform 13" o:spid="_x0000_s1050" style="position:absolute;left:3759;top:62152;width:524;height:1127;visibility:visible;mso-wrap-style:square;v-text-anchor:top" coordsize="33,71" o:gfxdata="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" path="m,l33,71r-9,l11,36,,xe" fillcolor="#0e2841 [3215]" strokecolor="#0e2841 [3215]" strokeweight="0">
+                      <v:fill opacity="13107f"/>
+                      <v:stroke opacity="13107f"/>
+                      <v:path arrowok="t" o:connecttype="custom" o:connectlocs="0,0;52388,112713;38100,112713;17463,57150;0,0" o:connectangles="0,0,0,0,0"/>
+                    </v:shape>
+                    <v:shape id="Freeform 14" o:spid="_x0000_s1051" style="position:absolute;left:1060;top:51246;width:238;height:1508;visibility:visible;mso-wrap-style:square;v-text-anchor:top" coordsize="15,95" o:gfxdata="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" path="m,l8,37r,4l15,95,4,49,,xe" fillcolor="#0e2841 [3215]" strokecolor="#0e2841 [3215]" strokeweight="0">
+                      <v:fill opacity="13107f"/>
+                      <v:stroke opacity="13107f"/>
+                      <v:path arrowok="t" o:connecttype="custom" o:connectlocs="0,0;12700,58738;12700,65088;23813,150813;6350,77788;0,0" o:connectangles="0,0,0,0,0,0"/>
+                    </v:shape>
+                    <v:shape id="Freeform 15" o:spid="_x0000_s1052" style="position:absolute;left:3171;top:46499;width:6382;height:12414;visibility:visible;mso-wrap-style:square;v-text-anchor:top" coordsize="402,782" o:gfxdata="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" path="m402,r,1l363,39,325,79r-35,42l255,164r-44,58l171,284r-38,62l100,411,71,478,45,546,27,617,13,689,7,761r,21l,765r1,-4l7,688,21,616,40,545,66,475,95,409r35,-66l167,281r42,-61l253,163r34,-43l324,78,362,38,402,xe" fillcolor="#0e2841 [3215]" strokecolor="#0e2841 [3215]" strokeweight="0">
+                      <v:fill opacity="13107f"/>
+                      <v:stroke opacity="13107f"/>
+                      <v:path arrowok="t" o:connecttype="custom" o:connectlocs="638175,0;638175,1588;576263,61913;515938,125413;460375,192088;404813,260350;334963,352425;271463,450850;211138,549275;158750,652463;112713,758825;71438,866775;42863,979488;20638,1093788;11113,1208088;11113,1241425;0,1214438;1588,1208088;11113,1092200;33338,977900;63500,865188;104775,754063;150813,649288;206375,544513;265113,446088;331788,349250;401638,258763;455613,190500;514350,123825;574675,60325;638175,0" o:connectangles="0,0,0,0,0,0,0,0,0,0,0,0,0,0,0,0,0,0,0,0,0,0,0,0,0,0,0,0,0,0,0"/>
+                    </v:shape>
+                    <v:shape id="Freeform 16" o:spid="_x0000_s1053" style="position:absolute;left:3171;top:59040;width:588;height:3112;visibility:visible;mso-wrap-style:square;v-text-anchor:top" coordsize="37,196" o:gfxdata="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" path="m,l6,15r1,3l12,80r9,54l33,188r4,8l22,162,15,146,5,81,1,40,,xe" fillcolor="#0e2841 [3215]" strokecolor="#0e2841 [3215]" strokeweight="0">
+                      <v:fill opacity="13107f"/>
+                      <v:stroke opacity="13107f"/>
+                      <v:path arrowok="t" o:connecttype="custom" o:connectlocs="0,0;9525,23813;11113,28575;19050,127000;33338,212725;52388,298450;58738,311150;34925,257175;23813,231775;7938,128588;1588,63500;0,0" o:connectangles="0,0,0,0,0,0,0,0,0,0,0,0"/>
+                    </v:shape>
+                    <v:shape id="Freeform 17" o:spid="_x0000_s1054" style="position:absolute;left:3632;top:62231;width:492;height:1048;visibility:visible;mso-wrap-style:square;v-text-anchor:top" coordsize="31,66" o:gfxdata="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" path="m,l31,66r-7,l,xe" fillcolor="#0e2841 [3215]" strokecolor="#0e2841 [3215]" strokeweight="0">
+                      <v:fill opacity="13107f"/>
+                      <v:stroke opacity="13107f"/>
+                      <v:path arrowok="t" o:connecttype="custom" o:connectlocs="0,0;49213,104775;38100,104775;0,0" o:connectangles="0,0,0,0"/>
+                    </v:shape>
+                    <v:shape id="Freeform 18" o:spid="_x0000_s1055" style="position:absolute;left:3171;top:58644;width:111;height:682;visibility:visible;mso-wrap-style:square;v-text-anchor:top" coordsize="7,43" o:gfxdata="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" path="m,l7,17r,26l6,40,,25,,xe" fillcolor="#0e2841 [3215]" strokecolor="#0e2841 [3215]" strokeweight="0">
+                      <v:fill opacity="13107f"/>
+                      <v:stroke opacity="13107f"/>
+                      <v:path arrowok="t" o:connecttype="custom" o:connectlocs="0,0;11113,26988;11113,68263;9525,63500;0,39688;0,0" o:connectangles="0,0,0,0,0,0"/>
+                    </v:shape>
+                    <v:shape id="Freeform 19" o:spid="_x0000_s1056" style="position:absolute;left:3409;top:61358;width:731;height:1921;visibility:visible;mso-wrap-style:square;v-text-anchor:top" coordsize="46,121" o:gfxdata="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" path="m,l7,16,22,50,33,86r13,35l45,121,14,55,11,44,,xe" fillcolor="#0e2841 [3215]" strokecolor="#0e2841 [3215]" strokeweight="0">
+                      <v:fill opacity="13107f"/>
+                      <v:stroke opacity="13107f"/>
+                      <v:path arrowok="t" o:connecttype="custom" o:connectlocs="0,0;11113,25400;34925,79375;52388,136525;73025,192088;71438,192088;22225,87313;17463,69850;0,0" o:connectangles="0,0,0,0,0,0,0,0,0"/>
+                    </v:shape>
+                  </v:group>
+                </v:group>
+                <w10:wrap anchorx="page" anchory="page"/>
+              </v:group>
+            </w:pict>
+          </w:r>
+          <w:r>
+            <w:rPr>
+              <w:noProof/>
+            </w:rPr>
+            <w:pict w14:anchorId="11B3FF13">
+              <v:shapetype id="_x0000_t202" coordsize="21600,21600" o:spt="202" path="m,l,21600r21600,l21600,xe">
+                <v:stroke joinstyle="miter"/>
+                <v:path gradientshapeok="t" o:connecttype="rect"/>
+              </v:shapetype>
+              <v:shape id="Text Box 28" o:spid="_x0000_s1027" type="#_x0000_t202" style="position:absolute;margin-left:0;margin-top:0;width:4in;height:28.8pt;z-index:251661312;visibility:visible;mso-wrap-style:square;mso-width-percent:450;mso-height-percent:0;mso-left-percent:420;mso-top-percent:880;mso-wrap-distance-left:9pt;mso-wrap-distance-top:0;mso-wrap-distance-right:9pt;mso-wrap-distance-bottom:0;mso-position-horizontal-relative:page;mso-position-vertical-relative:page;mso-width-percent:450;mso-height-percent:0;mso-left-percent:420;mso-top-percent:880;mso-width-relative:page;mso-height-relative:margin;v-text-anchor:bottom" o:gfxdata="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" filled="f" stroked="f" strokeweight=".5pt">
+                <v:textbox style="mso-fit-shape-to-text:t" inset="0,0,0,0">
+                  <w:txbxContent>
+                    <w:p>
+                      <w:pPr>
+                        <w:pStyle w:val="NoSpacing"/>
+                        <w:rPr>
+                          <w:color w:val="156082" w:themeColor="accent1"/>
+                          <w:sz w:val="26"/>
+                          <w:szCs w:val="26"/>
+                        </w:rPr>
+                      </w:pPr>
+                      <w:sdt>
+                        <w:sdtPr>
+                          <w:rPr>
+                            <w:color w:val="156082" w:themeColor="accent1"/>
+                            <w:sz w:val="26"/>
+                            <w:szCs w:val="26"/>
+                          </w:rPr>
+                          <w:alias w:val="Author"/>
+                          <w:tag w:val=""/>
+                          <w:id w:val="-2041584766"/>
+                          <w:dataBinding w:prefixMappings="xmlns:ns0='http://purl.org/dc/elements/1.1/' xmlns:ns1='http://schemas.openxmlformats.org/package/2006/metadata/core-properties' " w:xpath="/ns1:coreProperties[1]/ns0:creator[1]" w:storeItemID="{6C3C8BC8-F283-45AE-878A-BAB7291924A1}"/>
+                          <w:text/>
+                        </w:sdtPr>
+                        <w:sdtContent>
+                          <w:r>
+                            <w:rPr>
+                              <w:color w:val="156082" w:themeColor="accent1"/>
+                              <w:sz w:val="26"/>
+                              <w:szCs w:val="26"/>
+                            </w:rPr>
+                            <w:t xml:space="preserve">Gal Gilat 207766304                                                     Alex Vasilyev 337740773                                                 Ofek </w:t>
+                          </w:r>
+                          <w:proofErr w:type="spellStart"/>
+                          <w:r>
+                            <w:rPr>
+                              <w:color w:val="156082" w:themeColor="accent1"/>
+                              <w:sz w:val="26"/>
+                              <w:szCs w:val="26"/>
+                            </w:rPr>
+                            <w:t>Nachshoni</w:t>
+                          </w:r>
+                          <w:proofErr w:type="spellEnd"/>
+                          <w:r>
+                            <w:rPr>
+                              <w:color w:val="156082" w:themeColor="accent1"/>
+                              <w:sz w:val="26"/>
+                              <w:szCs w:val="26"/>
+                            </w:rPr>
+                            <w:t xml:space="preserve"> 212594527</w:t>
+                          </w:r>
+                        </w:sdtContent>
+                      </w:sdt>
+                    </w:p>
+                    <w:p>
+                      <w:pPr>
+                        <w:pStyle w:val="NoSpacing"/>
+                        <w:rPr>
+                          <w:color w:val="595959" w:themeColor="text1" w:themeTint="A6"/>
+                          <w:sz w:val="20"/>
+                          <w:szCs w:val="20"/>
+                        </w:rPr>
+                      </w:pPr>
+                    </w:p>
+                  </w:txbxContent>
+                </v:textbox>
+                <w10:wrap anchorx="page" anchory="page"/>
+              </v:shape>
+            </w:pict>
+          </w:r>
+          <w:r>
+            <w:rPr>
+              <w:noProof/>
+            </w:rPr>
+            <w:pict w14:anchorId="6ACAF0D8">
+              <v:shape id="Text Box 30" o:spid="_x0000_s1026" type="#_x0000_t202" style="position:absolute;margin-left:0;margin-top:0;width:4in;height:84.25pt;z-index:251660288;visibility:visible;mso-wrap-style:square;mso-width-percent:450;mso-height-percent:0;mso-left-percent:420;mso-top-percent:175;mso-wrap-distance-left:9pt;mso-wrap-distance-top:0;mso-wrap-distance-right:9pt;mso-wrap-distance-bottom:0;mso-position-horizontal-relative:page;mso-position-vertical-relative:page;mso-width-percent:450;mso-height-percent:0;mso-left-percent:420;mso-top-percent:175;mso-width-relative:page;mso-height-relative:margin;v-text-anchor:top" o:gfxdata="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" filled="f" stroked="f" strokeweight=".5pt">
+                <v:textbox style="mso-fit-shape-to-text:t" inset="0,0,0,0">
+                  <w:txbxContent>
+                    <w:p>
+                      <w:pPr>
+                        <w:pStyle w:val="NoSpacing"/>
+                        <w:rPr>
+                          <w:rFonts w:asciiTheme="majorHAnsi" w:eastAsiaTheme="majorEastAsia" w:hAnsiTheme="majorHAnsi" w:cstheme="majorBidi"/>
+                          <w:color w:val="262626" w:themeColor="text1" w:themeTint="D9"/>
+                          <w:sz w:val="72"/>
+                        </w:rPr>
+                      </w:pPr>
+                      <w:sdt>
+                        <w:sdtPr>
+                          <w:rPr>
+                            <w:rFonts w:asciiTheme="majorHAnsi" w:eastAsiaTheme="majorEastAsia" w:hAnsiTheme="majorHAnsi" w:cstheme="majorBidi"/>
+                            <w:color w:val="262626" w:themeColor="text1" w:themeTint="D9"/>
+                            <w:sz w:val="72"/>
+                            <w:szCs w:val="72"/>
+                          </w:rPr>
+                          <w:alias w:val="Title"/>
+                          <w:tag w:val=""/>
+                          <w:id w:val="-705018352"/>
+                          <w:dataBinding w:prefixMappings="xmlns:ns0='http://purl.org/dc/elements/1.1/' xmlns:ns1='http://schemas.openxmlformats.org/package/2006/metadata/core-properties' " w:xpath="/ns1:coreProperties[1]/ns0:title[1]" w:storeItemID="{6C3C8BC8-F283-45AE-878A-BAB7291924A1}"/>
+                          <w:text/>
+                        </w:sdtPr>
+                        <w:sdtContent>
+                          <w:r>
+                            <w:rPr>
+                              <w:rFonts w:asciiTheme="majorHAnsi" w:eastAsiaTheme="majorEastAsia" w:hAnsiTheme="majorHAnsi" w:cstheme="majorBidi"/>
+                              <w:color w:val="262626" w:themeColor="text1" w:themeTint="D9"/>
+                              <w:sz w:val="72"/>
+                              <w:szCs w:val="72"/>
+                            </w:rPr>
+                            <w:t>Project Planning</w:t>
+                          </w:r>
+                        </w:sdtContent>
+                      </w:sdt>
+                    </w:p>
+                    <w:p>
+                      <w:pPr>
+                        <w:spacing w:before="120"/>
+                        <w:rPr>
+                          <w:color w:val="404040" w:themeColor="text1" w:themeTint="BF"/>
+                          <w:sz w:val="36"/>
+                          <w:szCs w:val="36"/>
+                        </w:rPr>
+                      </w:pPr>
+                      <w:sdt>
+                        <w:sdtPr>
+                          <w:rPr>
+                            <w:color w:val="404040" w:themeColor="text1" w:themeTint="BF"/>
+                            <w:sz w:val="36"/>
+                            <w:szCs w:val="36"/>
+                          </w:rPr>
+                          <w:alias w:val="Subtitle"/>
+                          <w:tag w:val=""/>
+                          <w:id w:val="-1148361611"/>
+                          <w:dataBinding w:prefixMappings="xmlns:ns0='http://purl.org/dc/elements/1.1/' xmlns:ns1='http://schemas.openxmlformats.org/package/2006/metadata/core-properties' " w:xpath="/ns1:coreProperties[1]/ns0:subject[1]" w:storeItemID="{6C3C8BC8-F283-45AE-878A-BAB7291924A1}"/>
+                          <w:text/>
+                        </w:sdtPr>
+                        <w:sdtContent>
+                          <w:r>
+                            <w:rPr>
+                              <w:color w:val="404040" w:themeColor="text1" w:themeTint="BF"/>
+                              <w:sz w:val="36"/>
+                              <w:szCs w:val="36"/>
+                            </w:rPr>
+                            <w:t>Part 2</w:t>
+                          </w:r>
+                        </w:sdtContent>
+                      </w:sdt>
+                    </w:p>
+                  </w:txbxContent>
+                </v:textbox>
+                <w10:wrap anchorx="page" anchory="page"/>
+              </v:shape>
+            </w:pict>
+          </w:r>
+        </w:p>
+        <w:p>
+          <w:r>
+            <w:br w:type="page"/>
+          </w:r>
+        </w:p>
+      </w:sdtContent>
+    </w:sdt>
     <w:p>
       <w:pPr>
         <w:pStyle w:val="Heading1"/>
@@ -26,7 +353,19 @@
     </w:p>
     <w:p>
       <w:r>
-        <w:t>For the second part of the project, we switched to Python for the path planning because it offers more useful libraries. We used the A* algorithm and allowed 18 different types of moves: the four cardinal directions (up, down, left, right), the four diagonals, pure rotation moves, and combinations of rotation plus movement. We skipped diagonal-plus-rotation to keep things simpler.</w:t>
+        <w:t xml:space="preserve">For the second part of the project, we switched to Python for the path planning because it offers more useful libraries. We used the A* algorithm and allowed 18 different types of moves: the four cardinal directions (up, down, left, right), the four diagonals, </w:t>
+      </w:r>
+      <w:r>
+        <w:t xml:space="preserve">two </w:t>
+      </w:r>
+      <w:r>
+        <w:t>pure rotation moves, and combinations of rotation plus movement</w:t>
+      </w:r>
+      <w:r>
+        <w:t>/diagonal</w:t>
+      </w:r>
+      <w:r>
+        <w:t>.</w:t>
       </w:r>
     </w:p>
     <w:p>
@@ -256,10 +595,16 @@
     </w:p>
     <w:p>
       <w:r>
-        <w:t xml:space="preserve">And </w:t>
-      </w:r>
-      <w:r>
-        <w:t>set the cost of a move to be that distance plus a small extra cost for rotation. This way, the planner prefers straight lines when possible.</w:t>
+        <w:t>We set</w:t>
+      </w:r>
+      <w:r>
+        <w:t xml:space="preserve"> the cost of a move to be </w:t>
+      </w:r>
+      <w:r>
+        <w:t>the</w:t>
+      </w:r>
+      <w:r>
+        <w:t xml:space="preserve"> distance plus a small extra cost for rotation. This way, the planner prefers straight lines when possible.</w:t>
       </w:r>
     </w:p>
     <w:p>
@@ -428,10 +773,8 @@
     </w:p>
     <w:p>
       <w:pPr>
+        <w:keepNext/>
         <w:jc w:val="center"/>
-        <w:rPr>
-          <w:rFonts w:eastAsiaTheme="minorEastAsia"/>
-        </w:rPr>
       </w:pPr>
       <w:r>
         <w:rPr>
@@ -456,7 +799,7 @@
                     </pic:cNvPicPr>
                   </pic:nvPicPr>
                   <pic:blipFill>
-                    <a:blip r:embed="rId5">
+                    <a:blip r:embed="rId8">
                       <a:extLst>
                         <a:ext uri="{28A0092B-C50C-407E-A947-70E740481C1C}">
                           <a14:useLocalDpi xmlns:a14="http://schemas.microsoft.com/office/drawing/2010/main" val="0"/>
@@ -486,6 +829,29 @@
             </a:graphic>
           </wp:inline>
         </w:drawing>
+      </w:r>
+    </w:p>
+    <w:p>
+      <w:pPr>
+        <w:pStyle w:val="Caption"/>
+        <w:jc w:val="center"/>
+        <w:rPr>
+          <w:rFonts w:eastAsiaTheme="minorEastAsia"/>
+        </w:rPr>
+      </w:pPr>
+      <w:r>
+        <w:t xml:space="preserve">Figure </w:t>
+      </w:r>
+      <w:fldSimple w:instr=" SEQ Figure \* ARABIC ">
+        <w:r>
+          <w:rPr>
+            <w:noProof/>
+          </w:rPr>
+          <w:t>1</w:t>
+        </w:r>
+      </w:fldSimple>
+      <w:r>
+        <w:t>: Apartment Configuration</w:t>
       </w:r>
     </w:p>
     <w:p>
@@ -1031,6 +1397,71 @@
       <w:pPr>
         <w:rPr>
           <w:rFonts w:eastAsiaTheme="minorEastAsia"/>
+        </w:rPr>
+      </w:pPr>
+      <w:r>
+        <w:rPr>
+          <w:rFonts w:eastAsiaTheme="minorEastAsia"/>
+        </w:rPr>
+        <w:t xml:space="preserve">Our start is defined as </w:t>
+      </w:r>
+      <m:oMath>
+        <m:d>
+          <m:dPr>
+            <m:ctrlPr>
+              <w:rPr>
+                <w:rFonts w:ascii="Cambria Math" w:eastAsiaTheme="minorEastAsia" w:hAnsi="Cambria Math"/>
+                <w:i/>
+              </w:rPr>
+            </m:ctrlPr>
+          </m:dPr>
+          <m:e>
+            <m:r>
+              <w:rPr>
+                <w:rFonts w:ascii="Cambria Math" w:eastAsiaTheme="minorEastAsia" w:hAnsi="Cambria Math"/>
+              </w:rPr>
+              <m:t>4, 24, 0</m:t>
+            </m:r>
+          </m:e>
+        </m:d>
+      </m:oMath>
+      <w:r>
+        <w:rPr>
+          <w:rFonts w:eastAsiaTheme="minorEastAsia"/>
+        </w:rPr>
+        <w:t xml:space="preserve">, and end goal defined as </w:t>
+      </w:r>
+      <m:oMath>
+        <m:d>
+          <m:dPr>
+            <m:ctrlPr>
+              <w:rPr>
+                <w:rFonts w:ascii="Cambria Math" w:eastAsiaTheme="minorEastAsia" w:hAnsi="Cambria Math"/>
+                <w:i/>
+              </w:rPr>
+            </m:ctrlPr>
+          </m:dPr>
+          <m:e>
+            <m:r>
+              <w:rPr>
+                <w:rFonts w:ascii="Cambria Math" w:eastAsiaTheme="minorEastAsia" w:hAnsi="Cambria Math"/>
+              </w:rPr>
+              <m:t>4, 8, 0</m:t>
+            </m:r>
+          </m:e>
+        </m:d>
+      </m:oMath>
+      <w:r>
+        <w:rPr>
+          <w:rFonts w:eastAsiaTheme="minorEastAsia"/>
+        </w:rPr>
+        <w:t>.</w:t>
+      </w:r>
+    </w:p>
+    <w:p>
+      <w:pPr>
+        <w:rPr>
+          <w:rFonts w:eastAsiaTheme="minorEastAsia"/>
           <w:rtl/>
         </w:rPr>
       </w:pPr>
@@ -1043,10 +1474,8 @@
     </w:p>
     <w:p>
       <w:pPr>
-        <w:rPr>
-          <w:rFonts w:eastAsiaTheme="minorEastAsia"/>
-          <w:rtl/>
-        </w:rPr>
+        <w:keepNext/>
+        <w:jc w:val="center"/>
       </w:pPr>
       <w:r>
         <w:rPr>
@@ -1054,8 +1483,8 @@
           <w:noProof/>
         </w:rPr>
         <w:drawing>
-          <wp:inline distT="0" distB="0" distL="0" distR="0" wp14:anchorId="5C305A9F" wp14:editId="36C7F550">
-            <wp:extent cx="5935980" cy="2986405"/>
+          <wp:inline distT="0" distB="0" distL="0" distR="0" wp14:anchorId="5C305A9F" wp14:editId="5C165116">
+            <wp:extent cx="2914332" cy="2986188"/>
             <wp:effectExtent l="0" t="0" r="0" b="0"/>
             <wp:docPr id="1308743541" name="Picture 2"/>
             <wp:cNvGraphicFramePr>
@@ -1070,8 +1499,194 @@
                       <a:picLocks noChangeAspect="1" noChangeArrowheads="1"/>
                     </pic:cNvPicPr>
                   </pic:nvPicPr>
+                  <pic:blipFill rotWithShape="1">
+                    <a:blip r:embed="rId9" cstate="print">
+                      <a:extLst>
+                        <a:ext uri="{28A0092B-C50C-407E-A947-70E740481C1C}">
+                          <a14:useLocalDpi xmlns:a14="http://schemas.microsoft.com/office/drawing/2010/main" val="0"/>
+                        </a:ext>
+                      </a:extLst>
+                    </a:blip>
+                    <a:srcRect l="24472" r="26428"/>
+                    <a:stretch>
+                      <a:fillRect/>
+                    </a:stretch>
+                  </pic:blipFill>
+                  <pic:spPr bwMode="auto">
+                    <a:xfrm>
+                      <a:off x="0" y="0"/>
+                      <a:ext cx="2914544" cy="2986405"/>
+                    </a:xfrm>
+                    <a:prstGeom prst="rect">
+                      <a:avLst/>
+                    </a:prstGeom>
+                    <a:noFill/>
+                    <a:ln>
+                      <a:noFill/>
+                    </a:ln>
+                    <a:extLst>
+                      <a:ext uri="{53640926-AAD7-44D8-BBD7-CCE9431645EC}">
+                        <a14:shadowObscured xmlns:a14="http://schemas.microsoft.com/office/drawing/2010/main"/>
+                      </a:ext>
+                    </a:extLst>
+                  </pic:spPr>
+                </pic:pic>
+              </a:graphicData>
+            </a:graphic>
+          </wp:inline>
+        </w:drawing>
+      </w:r>
+    </w:p>
+    <w:p>
+      <w:pPr>
+        <w:pStyle w:val="Caption"/>
+        <w:jc w:val="center"/>
+        <w:rPr>
+          <w:rFonts w:eastAsiaTheme="minorEastAsia"/>
+        </w:rPr>
+      </w:pPr>
+      <w:r>
+        <w:t xml:space="preserve">Figure </w:t>
+      </w:r>
+      <w:fldSimple w:instr=" SEQ Figure \* ARABIC ">
+        <w:r>
+          <w:rPr>
+            <w:noProof/>
+          </w:rPr>
+          <w:t>2</w:t>
+        </w:r>
+      </w:fldSimple>
+      <w:r>
+        <w:t>: A* Path Planning with Rotation Cost</w:t>
+      </w:r>
+      <w:r>
+        <w:t xml:space="preserve"> of 0.1</w:t>
+      </w:r>
+    </w:p>
+    <w:p>
+      <w:pPr>
+        <w:keepNext/>
+        <w:jc w:val="center"/>
+      </w:pPr>
+      <w:r>
+        <w:rPr>
+          <w:noProof/>
+        </w:rPr>
+        <w:lastRenderedPageBreak/>
+        <w:drawing>
+          <wp:inline distT="0" distB="0" distL="0" distR="0" wp14:anchorId="44B877E7" wp14:editId="6A2B6FDF">
+            <wp:extent cx="2933382" cy="2918247"/>
+            <wp:effectExtent l="0" t="0" r="0" b="0"/>
+            <wp:docPr id="1168046254" name="Picture 1"/>
+            <wp:cNvGraphicFramePr>
+              <a:graphicFrameLocks xmlns:a="http://schemas.openxmlformats.org/drawingml/2006/main" noChangeAspect="1"/>
+            </wp:cNvGraphicFramePr>
+            <a:graphic xmlns:a="http://schemas.openxmlformats.org/drawingml/2006/main">
+              <a:graphicData uri="http://schemas.openxmlformats.org/drawingml/2006/picture">
+                <pic:pic xmlns:pic="http://schemas.openxmlformats.org/drawingml/2006/picture">
+                  <pic:nvPicPr>
+                    <pic:cNvPr id="0" name="Picture 1"/>
+                    <pic:cNvPicPr>
+                      <a:picLocks noChangeAspect="1" noChangeArrowheads="1"/>
+                    </pic:cNvPicPr>
+                  </pic:nvPicPr>
+                  <pic:blipFill rotWithShape="1">
+                    <a:blip r:embed="rId10" cstate="print">
+                      <a:extLst>
+                        <a:ext uri="{28A0092B-C50C-407E-A947-70E740481C1C}">
+                          <a14:useLocalDpi xmlns:a14="http://schemas.microsoft.com/office/drawing/2010/main" val="0"/>
+                        </a:ext>
+                      </a:extLst>
+                    </a:blip>
+                    <a:srcRect l="23960" r="26683"/>
+                    <a:stretch>
+                      <a:fillRect/>
+                    </a:stretch>
+                  </pic:blipFill>
+                  <pic:spPr bwMode="auto">
+                    <a:xfrm>
+                      <a:off x="0" y="0"/>
+                      <a:ext cx="2933596" cy="2918460"/>
+                    </a:xfrm>
+                    <a:prstGeom prst="rect">
+                      <a:avLst/>
+                    </a:prstGeom>
+                    <a:noFill/>
+                    <a:ln>
+                      <a:noFill/>
+                    </a:ln>
+                    <a:extLst>
+                      <a:ext uri="{53640926-AAD7-44D8-BBD7-CCE9431645EC}">
+                        <a14:shadowObscured xmlns:a14="http://schemas.microsoft.com/office/drawing/2010/main"/>
+                      </a:ext>
+                    </a:extLst>
+                  </pic:spPr>
+                </pic:pic>
+              </a:graphicData>
+            </a:graphic>
+          </wp:inline>
+        </w:drawing>
+      </w:r>
+    </w:p>
+    <w:p>
+      <w:pPr>
+        <w:pStyle w:val="Caption"/>
+        <w:jc w:val="center"/>
+        <w:rPr>
+          <w:rFonts w:eastAsiaTheme="minorEastAsia"/>
+          <w:rtl/>
+        </w:rPr>
+      </w:pPr>
+      <w:r>
+        <w:t xml:space="preserve">Figure </w:t>
+      </w:r>
+      <w:fldSimple w:instr=" SEQ Figure \* ARABIC ">
+        <w:r>
+          <w:rPr>
+            <w:noProof/>
+          </w:rPr>
+          <w:t>3</w:t>
+        </w:r>
+      </w:fldSimple>
+      <w:r>
+        <w:t xml:space="preserve">: A* Path Planning </w:t>
+      </w:r>
+      <w:r>
+        <w:t>with no</w:t>
+      </w:r>
+      <w:r>
+        <w:t xml:space="preserve"> Rotation Cost</w:t>
+      </w:r>
+    </w:p>
+    <w:p>
+      <w:pPr>
+        <w:keepNext/>
+        <w:jc w:val="center"/>
+      </w:pPr>
+      <w:r>
+        <w:rPr>
+          <w:rFonts w:eastAsiaTheme="minorEastAsia"/>
+          <w:noProof/>
+        </w:rPr>
+        <w:drawing>
+          <wp:inline distT="0" distB="0" distL="0" distR="0" wp14:anchorId="672F7270" wp14:editId="3928B819">
+            <wp:extent cx="5938520" cy="2915920"/>
+            <wp:effectExtent l="0" t="0" r="0" b="0"/>
+            <wp:docPr id="1620893063" name="Picture 1"/>
+            <wp:cNvGraphicFramePr>
+              <a:graphicFrameLocks xmlns:a="http://schemas.openxmlformats.org/drawingml/2006/main" noChangeAspect="1"/>
+            </wp:cNvGraphicFramePr>
+            <a:graphic xmlns:a="http://schemas.openxmlformats.org/drawingml/2006/main">
+              <a:graphicData uri="http://schemas.openxmlformats.org/drawingml/2006/picture">
+                <pic:pic xmlns:pic="http://schemas.openxmlformats.org/drawingml/2006/picture">
+                  <pic:nvPicPr>
+                    <pic:cNvPr id="0" name="Picture 1"/>
+                    <pic:cNvPicPr>
+                      <a:picLocks noChangeAspect="1" noChangeArrowheads="1"/>
+                    </pic:cNvPicPr>
+                  </pic:nvPicPr>
                   <pic:blipFill>
-                    <a:blip r:embed="rId6" cstate="print">
+                    <a:blip r:embed="rId11" cstate="print">
                       <a:extLst>
                         <a:ext uri="{28A0092B-C50C-407E-A947-70E740481C1C}">
                           <a14:useLocalDpi xmlns:a14="http://schemas.microsoft.com/office/drawing/2010/main" val="0"/>
@@ -1086,7 +1701,7 @@
                   <pic:spPr bwMode="auto">
                     <a:xfrm>
                       <a:off x="0" y="0"/>
-                      <a:ext cx="5935980" cy="2986405"/>
+                      <a:ext cx="5938520" cy="2915920"/>
                     </a:xfrm>
                     <a:prstGeom prst="rect">
                       <a:avLst/>
@@ -1105,6 +1720,29 @@
     </w:p>
     <w:p>
       <w:pPr>
+        <w:pStyle w:val="Caption"/>
+        <w:jc w:val="center"/>
+        <w:rPr>
+          <w:rFonts w:eastAsiaTheme="minorEastAsia"/>
+        </w:rPr>
+      </w:pPr>
+      <w:r>
+        <w:t xml:space="preserve">Figure </w:t>
+      </w:r>
+      <w:fldSimple w:instr=" SEQ Figure \* ARABIC ">
+        <w:r>
+          <w:rPr>
+            <w:noProof/>
+          </w:rPr>
+          <w:t>4</w:t>
+        </w:r>
+      </w:fldSimple>
+      <w:r>
+        <w:t>: A* Path Planning with Rotation Cost of 10</w:t>
+      </w:r>
+    </w:p>
+    <w:p>
+      <w:pPr>
         <w:rPr>
           <w:rFonts w:eastAsiaTheme="minorEastAsia"/>
         </w:rPr>
@@ -1151,18 +1789,77 @@
         </w:rPr>
         <w:t xml:space="preserve"> the total distance traveled was 47.7 and the number of nodes needed to get this solution was 25594.</w:t>
       </w:r>
-    </w:p>
-    <w:p>
-      <w:pPr>
-        <w:rPr>
-          <w:rFonts w:eastAsiaTheme="minorEastAsia"/>
-        </w:rPr>
-      </w:pPr>
-      <w:r>
-        <w:rPr>
-          <w:rFonts w:eastAsiaTheme="minorEastAsia"/>
-        </w:rPr>
-        <w:t>When we plot the explored nodes, we get stretched oval shapes along the path. Obstacles break them up, so instead of one big ellipse, we see a few smaller ones. Near the start, the search spreads out a lot and wastes time in dead ends, but once it finds a way through, the ovals get longer and narrower as it heads toward the goal.</w:t>
+      <w:r>
+        <w:rPr>
+          <w:rFonts w:eastAsiaTheme="minorEastAsia"/>
+        </w:rPr>
+        <w:t xml:space="preserve"> We also put in comparison different cost functions to see the path taken.</w:t>
+      </w:r>
+    </w:p>
+    <w:p>
+      <w:pPr>
+        <w:rPr>
+          <w:rFonts w:eastAsiaTheme="minorEastAsia"/>
+        </w:rPr>
+      </w:pPr>
+      <w:r>
+        <w:rPr>
+          <w:rFonts w:eastAsiaTheme="minorEastAsia"/>
+        </w:rPr>
+        <w:t xml:space="preserve">When we plot the explored nodes, we get stretched oval shapes along the path. Obstacles break them up, so instead of one big ellipse, we see a few smaller ones. Near the start, the search spreads out a lot and wastes time in dead ends, but once it finds a way through, the ovals get longer </w:t>
+      </w:r>
+      <w:r>
+        <w:rPr>
+          <w:rFonts w:eastAsiaTheme="minorEastAsia"/>
+        </w:rPr>
+        <w:lastRenderedPageBreak/>
+        <w:t xml:space="preserve">and narrower as </w:t>
+      </w:r>
+      <w:proofErr w:type="gramStart"/>
+      <w:r>
+        <w:rPr>
+          <w:rFonts w:eastAsiaTheme="minorEastAsia"/>
+        </w:rPr>
+        <w:t>it heads</w:t>
+      </w:r>
+      <w:proofErr w:type="gramEnd"/>
+      <w:r>
+        <w:rPr>
+          <w:rFonts w:eastAsiaTheme="minorEastAsia"/>
+        </w:rPr>
+        <w:t xml:space="preserve"> toward the goal.</w:t>
+      </w:r>
+      <w:r>
+        <w:rPr>
+          <w:rFonts w:eastAsiaTheme="minorEastAsia"/>
+        </w:rPr>
+        <w:t xml:space="preserve"> The plot shows the explored nodes with a larger </w:t>
+      </w:r>
+      <w:r>
+        <w:rPr>
+          <w:rFonts w:eastAsiaTheme="minorEastAsia"/>
+        </w:rPr>
+        <w:t>dot</w:t>
+      </w:r>
+      <w:r>
+        <w:rPr>
+          <w:rFonts w:eastAsiaTheme="minorEastAsia"/>
+        </w:rPr>
+        <w:t xml:space="preserve"> for more layers of </w:t>
+      </w:r>
+      <m:oMath>
+        <m:r>
+          <w:rPr>
+            <w:rFonts w:ascii="Cambria Math" w:eastAsiaTheme="minorEastAsia" w:hAnsi="Cambria Math"/>
+          </w:rPr>
+          <m:t>θ</m:t>
+        </m:r>
+      </m:oMath>
+      <w:r>
+        <w:rPr>
+          <w:rFonts w:eastAsiaTheme="minorEastAsia"/>
+        </w:rPr>
+        <w:t xml:space="preserve"> searched.</w:t>
       </w:r>
     </w:p>
     <w:p>
@@ -1176,9 +1873,8 @@
           <w:rFonts w:eastAsiaTheme="minorEastAsia"/>
           <w:noProof/>
         </w:rPr>
-        <w:lastRenderedPageBreak/>
         <w:drawing>
-          <wp:inline distT="0" distB="0" distL="0" distR="0" wp14:anchorId="401EF65A" wp14:editId="79BFFF15">
+          <wp:inline distT="0" distB="0" distL="0" distR="0" wp14:anchorId="401EF65A" wp14:editId="2A1D17D9">
             <wp:extent cx="5936615" cy="2988945"/>
             <wp:effectExtent l="0" t="0" r="0" b="0"/>
             <wp:docPr id="1242416058" name="Picture 1"/>
@@ -1195,7 +1891,7 @@
                     </pic:cNvPicPr>
                   </pic:nvPicPr>
                   <pic:blipFill>
-                    <a:blip r:embed="rId7" cstate="print">
+                    <a:blip r:embed="rId12" cstate="print">
                       <a:extLst>
                         <a:ext uri="{28A0092B-C50C-407E-A947-70E740481C1C}">
                           <a14:useLocalDpi xmlns:a14="http://schemas.microsoft.com/office/drawing/2010/main" val="0"/>
@@ -1308,7 +2004,7 @@
         </w:rPr>
         <w:lastRenderedPageBreak/>
         <w:drawing>
-          <wp:inline distT="0" distB="0" distL="0" distR="0" wp14:anchorId="1FFDC850" wp14:editId="1807AE8C">
+          <wp:inline distT="0" distB="0" distL="0" distR="0" wp14:anchorId="1FFDC850" wp14:editId="2C3FE411">
             <wp:extent cx="5941060" cy="2226945"/>
             <wp:effectExtent l="0" t="0" r="0" b="0"/>
             <wp:docPr id="1684038024" name="Picture 1"/>
@@ -1325,7 +2021,7 @@
                     </pic:cNvPicPr>
                   </pic:nvPicPr>
                   <pic:blipFill>
-                    <a:blip r:embed="rId8" cstate="print">
+                    <a:blip r:embed="rId13" cstate="print">
                       <a:extLst>
                         <a:ext uri="{28A0092B-C50C-407E-A947-70E740481C1C}">
                           <a14:useLocalDpi xmlns:a14="http://schemas.microsoft.com/office/drawing/2010/main" val="0"/>
@@ -1435,13 +2131,6 @@
     </w:p>
     <w:p>
       <w:pPr>
-        <w:rPr>
-          <w:rFonts w:eastAsiaTheme="minorEastAsia"/>
-        </w:rPr>
-      </w:pPr>
-    </w:p>
-    <w:p>
-      <w:pPr>
         <w:pStyle w:val="Heading1"/>
         <w:bidi w:val="0"/>
         <w:rPr>
@@ -1484,7 +2173,7 @@
                     </pic:cNvPicPr>
                   </pic:nvPicPr>
                   <pic:blipFill>
-                    <a:blip r:embed="rId9" cstate="print">
+                    <a:blip r:embed="rId14" cstate="print">
                       <a:extLst>
                         <a:ext uri="{28A0092B-C50C-407E-A947-70E740481C1C}">
                           <a14:useLocalDpi xmlns:a14="http://schemas.microsoft.com/office/drawing/2010/main" val="0"/>
@@ -1529,7 +2218,7 @@
         </w:rPr>
         <w:lastRenderedPageBreak/>
         <w:drawing>
-          <wp:inline distT="0" distB="0" distL="0" distR="0" wp14:anchorId="4CDE84DA" wp14:editId="2AD5BC46">
+          <wp:inline distT="0" distB="0" distL="0" distR="0" wp14:anchorId="4CDE84DA" wp14:editId="26CD4795">
             <wp:extent cx="5931535" cy="2989580"/>
             <wp:effectExtent l="0" t="0" r="0" b="0"/>
             <wp:docPr id="1008428153" name="Picture 3"/>
@@ -1546,7 +2235,7 @@
                     </pic:cNvPicPr>
                   </pic:nvPicPr>
                   <pic:blipFill>
-                    <a:blip r:embed="rId10" cstate="print">
+                    <a:blip r:embed="rId15" cstate="print">
                       <a:extLst>
                         <a:ext uri="{28A0092B-C50C-407E-A947-70E740481C1C}">
                           <a14:useLocalDpi xmlns:a14="http://schemas.microsoft.com/office/drawing/2010/main" val="0"/>
@@ -1590,7 +2279,7 @@
           <w:noProof/>
         </w:rPr>
         <w:drawing>
-          <wp:inline distT="0" distB="0" distL="0" distR="0" wp14:anchorId="607A023A" wp14:editId="006B2E24">
+          <wp:inline distT="0" distB="0" distL="0" distR="0" wp14:anchorId="607A023A" wp14:editId="120A0E24">
             <wp:extent cx="5939790" cy="2226310"/>
             <wp:effectExtent l="0" t="0" r="0" b="0"/>
             <wp:docPr id="1981568240" name="Picture 2" descr="A screenshot of a graph&#10;&#10;AI-generated content may be incorrect."/>
@@ -1607,7 +2296,7 @@
                     </pic:cNvPicPr>
                   </pic:nvPicPr>
                   <pic:blipFill>
-                    <a:blip r:embed="rId11" cstate="print">
+                    <a:blip r:embed="rId16" cstate="print">
                       <a:extLst>
                         <a:ext uri="{28A0092B-C50C-407E-A947-70E740481C1C}">
                           <a14:useLocalDpi xmlns:a14="http://schemas.microsoft.com/office/drawing/2010/main" val="0"/>
@@ -1640,13 +2329,118 @@
       </w:r>
     </w:p>
     <w:sectPr>
+      <w:footerReference w:type="default" r:id="rId17"/>
       <w:pgSz w:w="12240" w:h="15840"/>
       <w:pgMar w:top="1440" w:right="1440" w:bottom="1440" w:left="1440" w:header="720" w:footer="720" w:gutter="0"/>
+      <w:pgNumType w:start="0"/>
       <w:cols w:space="720"/>
+      <w:titlePg/>
       <w:docGrid w:linePitch="360"/>
     </w:sectPr>
   </w:body>
 </w:document>
+</file>
+
+<file path=word/endnotes.xml><?xml version="1.0" encoding="utf-8"?>
+<w:endnotes xmlns:wpc="http://schemas.microsoft.com/office/word/2010/wordprocessingCanvas" xmlns:cx="http://schemas.microsoft.com/office/drawing/2014/chartex" xmlns:cx1="http://schemas.microsoft.com/office/drawing/2015/9/8/chartex" xmlns:cx2="http://schemas.microsoft.com/office/drawing/2015/10/21/chartex" xmlns:cx3="http://schemas.microsoft.com/office/drawing/2016/5/9/chartex" xmlns:cx4="http://schemas.microsoft.com/office/drawing/2016/5/10/chartex" xmlns:cx5="http://schemas.microsoft.com/office/drawing/2016/5/11/chartex" xmlns:cx6="http://schemas.microsoft.com/office/drawing/2016/5/12/chartex" xmlns:cx7="http://schemas.microsoft.com/office/drawing/2016/5/13/chartex" xmlns:cx8="http://schemas.microsoft.com/office/drawing/2016/5/14/chartex" xmlns:mc="http://schemas.openxmlformats.org/markup-compatibility/2006" xmlns:aink="http://schemas.microsoft.com/office/drawing/2016/ink" xmlns:am3d="http://schemas.microsoft.com/office/drawing/2017/model3d" xmlns:o="urn:schemas-microsoft-com:office:office" xmlns:oel="http://schemas.microsoft.com/office/2019/extlst" xmlns:r="http://schemas.openxmlformats.org/officeDocument/2006/relationships" xmlns:m="http://schemas.openxmlformats.org/officeDocument/2006/math" xmlns:v="urn:schemas-microsoft-com:vml" xmlns:wp14="http://schemas.microsoft.com/office/word/2010/wordprocessingDrawing" xmlns:wp="http://schemas.openxmlformats.org/drawingml/2006/wordprocessingDrawing" xmlns:w10="urn:schemas-microsoft-com:office:word" xmlns:w="http://schemas.openxmlformats.org/wordprocessingml/2006/main" xmlns:w14="http://schemas.microsoft.com/office/word/2010/wordml" xmlns:w15="http://schemas.microsoft.com/office/word/2012/wordml" xmlns:w16cex="http://schemas.microsoft.com/office/word/2018/wordml/cex" xmlns:w16cid="http://schemas.microsoft.com/office/word/2016/wordml/cid" xmlns:w16="http://schemas.microsoft.com/office/word/2018/wordml" xmlns:w16du="http://schemas.microsoft.com/office/word/2023/wordml/word16du" xmlns:w16sdtdh="http://schemas.microsoft.com/office/word/2020/wordml/sdtdatahash" xmlns:w16sdtfl="http://schemas.microsoft.com/office/word/2024/wordml/sdtformatlock" xmlns:w16se="http://schemas.microsoft.com/office/word/2015/wordml/symex" xmlns:wpg="http://schemas.microsoft.com/office/word/2010/wordprocessingGroup" xmlns:wpi="http://schemas.microsoft.com/office/word/2010/wordprocessingInk" xmlns:wne="http://schemas.microsoft.com/office/word/2006/wordml" xmlns:wps="http://schemas.microsoft.com/office/word/2010/wordprocessingShape" mc:Ignorable="w14 w15 w16se w16cid w16 w16cex w16sdtdh w16sdtfl w16du wp14">
+  <w:endnote w:type="separator" w:id="-1">
+    <w:p>
+      <w:pPr>
+        <w:spacing w:after="0" w:line="240" w:lineRule="auto"/>
+      </w:pPr>
+      <w:r>
+        <w:separator/>
+      </w:r>
+    </w:p>
+  </w:endnote>
+  <w:endnote w:type="continuationSeparator" w:id="0">
+    <w:p>
+      <w:pPr>
+        <w:spacing w:after="0" w:line="240" w:lineRule="auto"/>
+      </w:pPr>
+      <w:r>
+        <w:continuationSeparator/>
+      </w:r>
+    </w:p>
+  </w:endnote>
+</w:endnotes>
+</file>
+
+<file path=word/footer1.xml><?xml version="1.0" encoding="utf-8"?>
+<w:ftr xmlns:wpc="http://schemas.microsoft.com/office/word/2010/wordprocessingCanvas" xmlns:cx="http://schemas.microsoft.com/office/drawing/2014/chartex" xmlns:cx1="http://schemas.microsoft.com/office/drawing/2015/9/8/chartex" xmlns:cx2="http://schemas.microsoft.com/office/drawing/2015/10/21/chartex" xmlns:cx3="http://schemas.microsoft.com/office/drawing/2016/5/9/chartex" xmlns:cx4="http://schemas.microsoft.com/office/drawing/2016/5/10/chartex" xmlns:cx5="http://schemas.microsoft.com/office/drawing/2016/5/11/chartex" xmlns:cx6="http://schemas.microsoft.com/office/drawing/2016/5/12/chartex" xmlns:cx7="http://schemas.microsoft.com/office/drawing/2016/5/13/chartex" xmlns:cx8="http://schemas.microsoft.com/office/drawing/2016/5/14/chartex" xmlns:mc="http://schemas.openxmlformats.org/markup-compatibility/2006" xmlns:aink="http://schemas.microsoft.com/office/drawing/2016/ink" xmlns:am3d="http://schemas.microsoft.com/office/drawing/2017/model3d" xmlns:o="urn:schemas-microsoft-com:office:office" xmlns:oel="http://schemas.microsoft.com/office/2019/extlst" xmlns:r="http://schemas.openxmlformats.org/officeDocument/2006/relationships" xmlns:m="http://schemas.openxmlformats.org/officeDocument/2006/math" xmlns:v="urn:schemas-microsoft-com:vml" xmlns:wp14="http://schemas.microsoft.com/office/word/2010/wordprocessingDrawing" xmlns:wp="http://schemas.openxmlformats.org/drawingml/2006/wordprocessingDrawing" xmlns:w10="urn:schemas-microsoft-com:office:word" xmlns:w="http://schemas.openxmlformats.org/wordprocessingml/2006/main" xmlns:w14="http://schemas.microsoft.com/office/word/2010/wordml" xmlns:w15="http://schemas.microsoft.com/office/word/2012/wordml" xmlns:w16cex="http://schemas.microsoft.com/office/word/2018/wordml/cex" xmlns:w16cid="http://schemas.microsoft.com/office/word/2016/wordml/cid" xmlns:w16="http://schemas.microsoft.com/office/word/2018/wordml" xmlns:w16du="http://schemas.microsoft.com/office/word/2023/wordml/word16du" xmlns:w16sdtdh="http://schemas.microsoft.com/office/word/2020/wordml/sdtdatahash" xmlns:w16sdtfl="http://schemas.microsoft.com/office/word/2024/wordml/sdtformatlock" xmlns:w16se="http://schemas.microsoft.com/office/word/2015/wordml/symex" xmlns:wpg="http://schemas.microsoft.com/office/word/2010/wordprocessingGroup" xmlns:wpi="http://schemas.microsoft.com/office/word/2010/wordprocessingInk" xmlns:wne="http://schemas.microsoft.com/office/word/2006/wordml" xmlns:wps="http://schemas.microsoft.com/office/word/2010/wordprocessingShape" mc:Ignorable="w14 w15 w16se w16cid w16 w16cex w16sdtdh w16sdtfl w16du wp14">
+  <w:sdt>
+    <w:sdtPr>
+      <w:id w:val="-2112195278"/>
+      <w:docPartObj>
+        <w:docPartGallery w:val="Page Numbers (Bottom of Page)"/>
+        <w:docPartUnique/>
+      </w:docPartObj>
+    </w:sdtPr>
+    <w:sdtEndPr>
+      <w:rPr>
+        <w:noProof/>
+      </w:rPr>
+    </w:sdtEndPr>
+    <w:sdtContent>
+      <w:p>
+        <w:pPr>
+          <w:pStyle w:val="Footer"/>
+        </w:pPr>
+        <w:r>
+          <w:fldChar w:fldCharType="begin"/>
+        </w:r>
+        <w:r>
+          <w:instrText xml:space="preserve"> PAGE   \* MERGEFORMAT </w:instrText>
+        </w:r>
+        <w:r>
+          <w:fldChar w:fldCharType="separate"/>
+        </w:r>
+        <w:r>
+          <w:rPr>
+            <w:noProof/>
+          </w:rPr>
+          <w:t>2</w:t>
+        </w:r>
+        <w:r>
+          <w:rPr>
+            <w:noProof/>
+          </w:rPr>
+          <w:fldChar w:fldCharType="end"/>
+        </w:r>
+      </w:p>
+    </w:sdtContent>
+  </w:sdt>
+  <w:p>
+    <w:pPr>
+      <w:pStyle w:val="Footer"/>
+    </w:pPr>
+  </w:p>
+</w:ftr>
+</file>
+
+<file path=word/footnotes.xml><?xml version="1.0" encoding="utf-8"?>
+<w:footnotes xmlns:wpc="http://schemas.microsoft.com/office/word/2010/wordprocessingCanvas" xmlns:cx="http://schemas.microsoft.com/office/drawing/2014/chartex" xmlns:cx1="http://schemas.microsoft.com/office/drawing/2015/9/8/chartex" xmlns:cx2="http://schemas.microsoft.com/office/drawing/2015/10/21/chartex" xmlns:cx3="http://schemas.microsoft.com/office/drawing/2016/5/9/chartex" xmlns:cx4="http://schemas.microsoft.com/office/drawing/2016/5/10/chartex" xmlns:cx5="http://schemas.microsoft.com/office/drawing/2016/5/11/chartex" xmlns:cx6="http://schemas.microsoft.com/office/drawing/2016/5/12/chartex" xmlns:cx7="http://schemas.microsoft.com/office/drawing/2016/5/13/chartex" xmlns:cx8="http://schemas.microsoft.com/office/drawing/2016/5/14/chartex" xmlns:mc="http://schemas.openxmlformats.org/markup-compatibility/2006" xmlns:aink="http://schemas.microsoft.com/office/drawing/2016/ink" xmlns:am3d="http://schemas.microsoft.com/office/drawing/2017/model3d" xmlns:o="urn:schemas-microsoft-com:office:office" xmlns:oel="http://schemas.microsoft.com/office/2019/extlst" xmlns:r="http://schemas.openxmlformats.org/officeDocument/2006/relationships" xmlns:m="http://schemas.openxmlformats.org/officeDocument/2006/math" xmlns:v="urn:schemas-microsoft-com:vml" xmlns:wp14="http://schemas.microsoft.com/office/word/2010/wordprocessingDrawing" xmlns:wp="http://schemas.openxmlformats.org/drawingml/2006/wordprocessingDrawing" xmlns:w10="urn:schemas-microsoft-com:office:word" xmlns:w="http://schemas.openxmlformats.org/wordprocessingml/2006/main" xmlns:w14="http://schemas.microsoft.com/office/word/2010/wordml" xmlns:w15="http://schemas.microsoft.com/office/word/2012/wordml" xmlns:w16cex="http://schemas.microsoft.com/office/word/2018/wordml/cex" xmlns:w16cid="http://schemas.microsoft.com/office/word/2016/wordml/cid" xmlns:w16="http://schemas.microsoft.com/office/word/2018/wordml" xmlns:w16du="http://schemas.microsoft.com/office/word/2023/wordml/word16du" xmlns:w16sdtdh="http://schemas.microsoft.com/office/word/2020/wordml/sdtdatahash" xmlns:w16sdtfl="http://schemas.microsoft.com/office/word/2024/wordml/sdtformatlock" xmlns:w16se="http://schemas.microsoft.com/office/word/2015/wordml/symex" xmlns:wpg="http://schemas.microsoft.com/office/word/2010/wordprocessingGroup" xmlns:wpi="http://schemas.microsoft.com/office/word/2010/wordprocessingInk" xmlns:wne="http://schemas.microsoft.com/office/word/2006/wordml" xmlns:wps="http://schemas.microsoft.com/office/word/2010/wordprocessingShape" mc:Ignorable="w14 w15 w16se w16cid w16 w16cex w16sdtdh w16sdtfl w16du wp14">
+  <w:footnote w:type="separator" w:id="-1">
+    <w:p>
+      <w:pPr>
+        <w:spacing w:after="0" w:line="240" w:lineRule="auto"/>
+      </w:pPr>
+      <w:r>
+        <w:separator/>
+      </w:r>
+    </w:p>
+  </w:footnote>
+  <w:footnote w:type="continuationSeparator" w:id="0">
+    <w:p>
+      <w:pPr>
+        <w:spacing w:after="0" w:line="240" w:lineRule="auto"/>
+      </w:pPr>
+      <w:r>
+        <w:continuationSeparator/>
+      </w:r>
+    </w:p>
+  </w:footnote>
+</w:footnotes>
 </file>
 
 <file path=word/numbering.xml><?xml version="1.0" encoding="utf-8"?>
@@ -2733,6 +3527,96 @@
       <w:color w:val="666666"/>
     </w:rPr>
   </w:style>
+  <w:style w:type="paragraph" w:styleId="Caption">
+    <w:name w:val="caption"/>
+    <w:basedOn w:val="Normal"/>
+    <w:next w:val="Normal"/>
+    <w:uiPriority w:val="35"/>
+    <w:unhideWhenUsed/>
+    <w:qFormat/>
+    <w:rsid w:val="00DE1BBC"/>
+    <w:pPr>
+      <w:spacing w:after="200" w:line="240" w:lineRule="auto"/>
+    </w:pPr>
+    <w:rPr>
+      <w:i/>
+      <w:iCs/>
+      <w:color w:val="0E2841" w:themeColor="text2"/>
+      <w:sz w:val="18"/>
+      <w:szCs w:val="18"/>
+    </w:rPr>
+  </w:style>
+  <w:style w:type="paragraph" w:styleId="Header">
+    <w:name w:val="header"/>
+    <w:basedOn w:val="Normal"/>
+    <w:link w:val="HeaderChar"/>
+    <w:uiPriority w:val="99"/>
+    <w:unhideWhenUsed/>
+    <w:rsid w:val="00D57366"/>
+    <w:pPr>
+      <w:tabs>
+        <w:tab w:val="center" w:pos="4513"/>
+        <w:tab w:val="right" w:pos="9026"/>
+      </w:tabs>
+      <w:spacing w:after="0" w:line="240" w:lineRule="auto"/>
+    </w:pPr>
+  </w:style>
+  <w:style w:type="character" w:customStyle="1" w:styleId="HeaderChar">
+    <w:name w:val="Header Char"/>
+    <w:basedOn w:val="DefaultParagraphFont"/>
+    <w:link w:val="Header"/>
+    <w:uiPriority w:val="99"/>
+    <w:rsid w:val="00D57366"/>
+  </w:style>
+  <w:style w:type="paragraph" w:styleId="Footer">
+    <w:name w:val="footer"/>
+    <w:basedOn w:val="Normal"/>
+    <w:link w:val="FooterChar"/>
+    <w:uiPriority w:val="99"/>
+    <w:unhideWhenUsed/>
+    <w:rsid w:val="00D57366"/>
+    <w:pPr>
+      <w:tabs>
+        <w:tab w:val="center" w:pos="4513"/>
+        <w:tab w:val="right" w:pos="9026"/>
+      </w:tabs>
+      <w:spacing w:after="0" w:line="240" w:lineRule="auto"/>
+    </w:pPr>
+  </w:style>
+  <w:style w:type="character" w:customStyle="1" w:styleId="FooterChar">
+    <w:name w:val="Footer Char"/>
+    <w:basedOn w:val="DefaultParagraphFont"/>
+    <w:link w:val="Footer"/>
+    <w:uiPriority w:val="99"/>
+    <w:rsid w:val="00D57366"/>
+  </w:style>
+  <w:style w:type="paragraph" w:styleId="NoSpacing">
+    <w:name w:val="No Spacing"/>
+    <w:link w:val="NoSpacingChar"/>
+    <w:uiPriority w:val="1"/>
+    <w:qFormat/>
+    <w:rsid w:val="00D57366"/>
+    <w:pPr>
+      <w:spacing w:after="0" w:line="240" w:lineRule="auto"/>
+    </w:pPr>
+    <w:rPr>
+      <w:rFonts w:eastAsiaTheme="minorEastAsia"/>
+      <w:kern w:val="0"/>
+      <w:lang w:bidi="ar-SA"/>
+    </w:rPr>
+  </w:style>
+  <w:style w:type="character" w:customStyle="1" w:styleId="NoSpacingChar">
+    <w:name w:val="No Spacing Char"/>
+    <w:basedOn w:val="DefaultParagraphFont"/>
+    <w:link w:val="NoSpacing"/>
+    <w:uiPriority w:val="1"/>
+    <w:rsid w:val="00D57366"/>
+    <w:rPr>
+      <w:rFonts w:eastAsiaTheme="minorEastAsia"/>
+      <w:kern w:val="0"/>
+      <w:lang w:bidi="ar-SA"/>
+    </w:rPr>
+  </w:style>
 </w:styles>
 </file>
 
@@ -3029,4 +3913,23 @@
     </a:ext>
   </a:extLst>
 </a:theme>
+</file>
+
+<file path=customXml/item1.xml><?xml version="1.0" encoding="utf-8"?>
+<CoverPageProperties xmlns="http://schemas.microsoft.com/office/2006/coverPageProps">
+  <PublishDate>2025-09-07T00:00:00</PublishDate>
+  <Abstract/>
+  <CompanyAddress/>
+  <CompanyPhone/>
+  <CompanyFax/>
+  <CompanyEmail/>
+</CoverPageProperties>
+</file>
+
+<file path=customXml/itemProps1.xml><?xml version="1.0" encoding="utf-8"?>
+<ds:datastoreItem xmlns:ds="http://schemas.openxmlformats.org/officeDocument/2006/customXml" ds:itemID="{55AF091B-3C7A-41E3-B477-F2FDAA23CFDA}">
+  <ds:schemaRefs>
+    <ds:schemaRef ds:uri="http://schemas.microsoft.com/office/2006/coverPageProps"/>
+  </ds:schemaRefs>
+</ds:datastoreItem>
 </file>
</xml_diff>